<commit_message>
add cover letter and make some reviewer respones changes
</commit_message>
<xml_diff>
--- a/Writing/P1S2/point by point responses_hk.docx
+++ b/Writing/P1S2/point by point responses_hk.docx
@@ -3,6 +3,14 @@
 <w:document xmlns:wpc="http://schemas.microsoft.com/office/word/2010/wordprocessingCanvas" xmlns:cx="http://schemas.microsoft.com/office/drawing/2014/chartex" xmlns:cx1="http://schemas.microsoft.com/office/drawing/2015/9/8/chartex" xmlns:cx2="http://schemas.microsoft.com/office/drawing/2015/10/21/chartex" xmlns:cx3="http://schemas.microsoft.com/office/drawing/2016/5/9/chartex" xmlns:cx4="http://schemas.microsoft.com/office/drawing/2016/5/10/chartex" xmlns:cx5="http://schemas.microsoft.com/office/drawing/2016/5/11/chartex" xmlns:cx6="http://schemas.microsoft.com/office/drawing/2016/5/12/chartex" xmlns:cx7="http://schemas.microsoft.com/office/drawing/2016/5/13/chartex" xmlns:cx8="http://schemas.microsoft.com/office/drawing/2016/5/14/chartex" xmlns:mc="http://schemas.openxmlformats.org/markup-compatibility/2006" xmlns:aink="http://schemas.microsoft.com/office/drawing/2016/ink" xmlns:am3d="http://schemas.microsoft.com/office/drawing/2017/model3d" xmlns:o="urn:schemas-microsoft-com:office:office" xmlns:r="http://schemas.openxmlformats.org/officeDocument/2006/relationships" xmlns:m="http://schemas.openxmlformats.org/officeDocument/2006/math" xmlns:v="urn:schemas-microsoft-com:vml" xmlns:wp14="http://schemas.microsoft.com/office/word/2010/wordprocessingDrawing" xmlns:wp="http://schemas.openxmlformats.org/drawingml/2006/wordprocessingDrawing" xmlns:w10="urn:schemas-microsoft-com:office:word" xmlns:w="http://schemas.openxmlformats.org/wordprocessingml/2006/main" xmlns:w14="http://schemas.microsoft.com/office/word/2010/wordml" xmlns:w15="http://schemas.microsoft.com/office/word/2012/wordml" xmlns:w16cex="http://schemas.microsoft.com/office/word/2018/wordml/cex" xmlns:w16cid="http://schemas.microsoft.com/office/word/2016/wordml/cid" xmlns:w16="http://schemas.microsoft.com/office/word/2018/wordml" xmlns:w16se="http://schemas.microsoft.com/office/word/2015/wordml/symex" xmlns:wpg="http://schemas.microsoft.com/office/word/2010/wordprocessingGroup" xmlns:wpi="http://schemas.microsoft.com/office/word/2010/wordprocessingInk" xmlns:wne="http://schemas.microsoft.com/office/word/2006/wordml" xmlns:wps="http://schemas.microsoft.com/office/word/2010/wordprocessingShape" mc:Ignorable="w14 w15 w16se w16cid w16 w16cex wp14">
   <w:body>
     <w:p>
+      <w:r>
+        <w:t xml:space="preserve">Manuscript title: </w:t>
+      </w:r>
+      <w:r>
+        <w:t>How movement variability constrains locomotor use-dependent learning</w:t>
+      </w:r>
+    </w:p>
+    <w:p>
       <w:pPr>
         <w:jc w:val="center"/>
         <w:rPr>
@@ -10,55 +18,51 @@
           <w:bCs/>
         </w:rPr>
       </w:pPr>
-      <w:r>
+    </w:p>
+    <w:p>
+      <w:pPr>
+        <w:jc w:val="center"/>
         <w:rPr>
           <w:b/>
           <w:bCs/>
         </w:rPr>
+      </w:pPr>
+      <w:r>
+        <w:rPr>
+          <w:b/>
+          <w:bCs/>
+        </w:rPr>
         <w:t>Responses to Reviewers:</w:t>
       </w:r>
     </w:p>
-    <w:p>
-      <w:pPr>
-        <w:jc w:val="center"/>
-      </w:pPr>
-    </w:p>
-    <w:p>
-      <w:r>
-        <w:t>Manuscript number: eN-RGR-0265-20</w:t>
-      </w:r>
-    </w:p>
-    <w:p>
-      <w:r>
-        <w:t>Manuscript title:</w:t>
-      </w:r>
-      <w:r>
-        <w:t xml:space="preserve"> How movement variability constrains locomotor use-dependent learning</w:t>
-      </w:r>
-    </w:p>
-    <w:p>
-      <w:r>
-        <w:t>Date:</w:t>
-      </w:r>
-      <w:r>
-        <w:t xml:space="preserve"> </w:t>
-      </w:r>
-    </w:p>
     <w:p/>
     <w:p>
       <w:pPr>
         <w:rPr>
           <w:b/>
-          <w:iCs/>
-        </w:rPr>
-      </w:pPr>
+        </w:rPr>
+      </w:pPr>
+      <w:r>
+        <w:rPr>
+          <w:b/>
+          <w:iCs/>
+        </w:rPr>
+        <w:t xml:space="preserve">We thank the reviewers for their helpful comments. </w:t>
+      </w:r>
       <w:commentRangeStart w:id="0"/>
       <w:r>
         <w:rPr>
           <w:b/>
           <w:iCs/>
         </w:rPr>
-        <w:t>We</w:t>
+        <w:t xml:space="preserve">We have edited the manuscript accordingly. </w:t>
+      </w:r>
+      <w:r>
+        <w:rPr>
+          <w:b/>
+          <w:iCs/>
+        </w:rPr>
+        <w:t>Below, please find our point-by-point responses to all the comments in bold. We also identify the location (lines) of all edits in the tracked-changes version of the manuscript.</w:t>
       </w:r>
       <w:commentRangeEnd w:id="0"/>
       <w:r>
@@ -66,55 +70,6 @@
           <w:rStyle w:val="CommentReference"/>
         </w:rPr>
         <w:commentReference w:id="0"/>
-      </w:r>
-      <w:r>
-        <w:rPr>
-          <w:b/>
-          <w:iCs/>
-        </w:rPr>
-        <w:t xml:space="preserve"> thank both reviewers for their helpful comments. We have edited the manuscript accordingly. Below, please find our point-by-point responses to all the comments</w:t>
-      </w:r>
-      <w:r>
-        <w:rPr>
-          <w:b/>
-          <w:iCs/>
-        </w:rPr>
-        <w:t xml:space="preserve"> in </w:t>
-      </w:r>
-      <w:r>
-        <w:rPr>
-          <w:b/>
-          <w:iCs/>
-        </w:rPr>
-        <w:t>bold</w:t>
-      </w:r>
-      <w:r>
-        <w:rPr>
-          <w:b/>
-          <w:iCs/>
-        </w:rPr>
-        <w:t>. We also identif</w:t>
-      </w:r>
-      <w:r>
-        <w:rPr>
-          <w:b/>
-          <w:iCs/>
-        </w:rPr>
-        <w:t>y the location</w:t>
-      </w:r>
-      <w:r>
-        <w:rPr>
-          <w:b/>
-          <w:iCs/>
-        </w:rPr>
-        <w:t xml:space="preserve"> (lines)</w:t>
-      </w:r>
-      <w:r>
-        <w:rPr>
-          <w:b/>
-          <w:iCs/>
-        </w:rPr>
-        <w:t xml:space="preserve"> of all edits in the tracked-changes version of the manuscript. </w:t>
       </w:r>
     </w:p>
     <w:p/>
@@ -563,10 +518,19 @@
             <w:iCs/>
             <w:color w:val="000000"/>
           </w:rPr>
-          <w:t xml:space="preserve"> description of this figure in the pilot data section (lines 489-</w:t>
+          <w:t xml:space="preserve"> description of this figure in the pilot data section (lines 4</w:t>
         </w:r>
       </w:ins>
-      <w:ins w:id="4" w:author="Jonathan Wood" w:date="2020-08-26T21:00:00Z">
+      <w:r>
+        <w:rPr>
+          <w:rFonts w:eastAsia="Times New Roman"/>
+          <w:b/>
+          <w:iCs/>
+          <w:color w:val="000000"/>
+        </w:rPr>
+        <w:t>96</w:t>
+      </w:r>
+      <w:ins w:id="4" w:author="Jonathan Wood" w:date="2020-08-26T20:59:00Z">
         <w:r>
           <w:rPr>
             <w:rFonts w:eastAsia="Times New Roman"/>
@@ -574,7 +538,60 @@
             <w:iCs/>
             <w:color w:val="000000"/>
           </w:rPr>
-          <w:t>491) and the figure 4 legend (612-620).</w:t>
+          <w:t>-</w:t>
+        </w:r>
+      </w:ins>
+      <w:ins w:id="5" w:author="Jonathan Wood" w:date="2020-08-26T21:00:00Z">
+        <w:r>
+          <w:rPr>
+            <w:rFonts w:eastAsia="Times New Roman"/>
+            <w:b/>
+            <w:iCs/>
+            <w:color w:val="000000"/>
+          </w:rPr>
+          <w:t>4</w:t>
+        </w:r>
+      </w:ins>
+      <w:r>
+        <w:rPr>
+          <w:rFonts w:eastAsia="Times New Roman"/>
+          <w:b/>
+          <w:iCs/>
+          <w:color w:val="000000"/>
+        </w:rPr>
+        <w:t>98</w:t>
+      </w:r>
+      <w:ins w:id="6" w:author="Jonathan Wood" w:date="2020-08-26T21:00:00Z">
+        <w:r>
+          <w:rPr>
+            <w:rFonts w:eastAsia="Times New Roman"/>
+            <w:b/>
+            <w:iCs/>
+            <w:color w:val="000000"/>
+          </w:rPr>
+          <w:t>) and the figure 4 legend (6</w:t>
+        </w:r>
+      </w:ins>
+      <w:ins w:id="7" w:author="Jonathan Wood" w:date="2020-08-27T12:22:00Z">
+        <w:r>
+          <w:rPr>
+            <w:rFonts w:eastAsia="Times New Roman"/>
+            <w:b/>
+            <w:iCs/>
+            <w:color w:val="000000"/>
+          </w:rPr>
+          <w:t>22-630</w:t>
+        </w:r>
+      </w:ins>
+      <w:ins w:id="8" w:author="Jonathan Wood" w:date="2020-08-26T21:00:00Z">
+        <w:r>
+          <w:rPr>
+            <w:rFonts w:eastAsia="Times New Roman"/>
+            <w:b/>
+            <w:iCs/>
+            <w:color w:val="000000"/>
+          </w:rPr>
+          <w:t>).</w:t>
         </w:r>
       </w:ins>
     </w:p>
@@ -716,17 +733,17 @@
           <w:color w:val="000000"/>
           <w:shd w:val="clear" w:color="auto" w:fill="FFFFFF"/>
         </w:rPr>
-        <w:t xml:space="preserve"> in the Model Based Methods section (lines 199-20</w:t>
-      </w:r>
-      <w:r>
-        <w:rPr>
-          <w:rFonts w:eastAsia="Times New Roman"/>
-          <w:b/>
-          <w:iCs/>
-          <w:color w:val="000000"/>
-          <w:shd w:val="clear" w:color="auto" w:fill="FFFFFF"/>
-        </w:rPr>
-        <w:t>3</w:t>
+        <w:t xml:space="preserve"> in the Model Based Methods section (lines </w:t>
+      </w:r>
+      <w:r>
+        <w:rPr>
+          <w:rFonts w:eastAsia="Times New Roman"/>
+          <w:b/>
+          <w:iCs/>
+          <w:color w:val="000000"/>
+          <w:shd w:val="clear" w:color="auto" w:fill="FFFFFF"/>
+        </w:rPr>
+        <w:t>206-210</w:t>
       </w:r>
       <w:r>
         <w:rPr>
@@ -917,18 +934,7 @@
           <w:color w:val="000000"/>
           <w:shd w:val="clear" w:color="auto" w:fill="FFFFFF"/>
         </w:rPr>
-        <w:t xml:space="preserve">. For these reasons, we replaced the error-based </w:t>
-      </w:r>
-      <w:r>
-        <w:rPr>
-          <w:rFonts w:eastAsia="Times New Roman"/>
-          <w:b/>
-          <w:iCs/>
-          <w:color w:val="000000"/>
-          <w:shd w:val="clear" w:color="auto" w:fill="FFFFFF"/>
-        </w:rPr>
-        <w:lastRenderedPageBreak/>
-        <w:t>learning component with a strategic component.</w:t>
+        <w:t>. For these reasons, we replaced the error-based learning component with a strategic component.</w:t>
       </w:r>
       <w:r>
         <w:rPr>
@@ -996,6 +1002,7 @@
         <w:rPr>
           <w:color w:val="000000"/>
         </w:rPr>
+        <w:lastRenderedPageBreak/>
         <w:t xml:space="preserve">Authors need to indicate more clearly what are the distinct predictions from these two models upon changes in the consistency of the task. </w:t>
       </w:r>
     </w:p>
@@ -1082,7 +1089,7 @@
         </w:rPr>
         <w:t xml:space="preserve">), respectively. </w:t>
       </w:r>
-      <w:ins w:id="5" w:author="Jonathan Wood" w:date="2020-08-26T21:03:00Z">
+      <w:ins w:id="9" w:author="Jonathan Wood" w:date="2020-08-26T21:03:00Z">
         <w:r>
           <w:rPr>
             <w:b/>
@@ -1452,15 +1459,33 @@
         </w:rPr>
         <w:t xml:space="preserve"> section</w:t>
       </w:r>
-      <w:ins w:id="6" w:author="Jonathan Wood" w:date="2020-08-27T10:24:00Z">
-        <w:r>
-          <w:rPr>
-            <w:b/>
-            <w:iCs/>
-          </w:rPr>
-          <w:t xml:space="preserve"> to include the </w:t>
+      <w:ins w:id="10" w:author="Jonathan Wood" w:date="2020-08-27T10:24:00Z">
+        <w:r>
+          <w:rPr>
+            <w:b/>
+            <w:iCs/>
+          </w:rPr>
+          <w:t xml:space="preserve"> to include th</w:t>
         </w:r>
       </w:ins>
+      <w:ins w:id="11" w:author="Jonathan Wood" w:date="2020-08-27T12:28:00Z">
+        <w:r>
+          <w:rPr>
+            <w:b/>
+            <w:iCs/>
+          </w:rPr>
+          <w:t>is</w:t>
+        </w:r>
+      </w:ins>
+      <w:ins w:id="12" w:author="Jonathan Wood" w:date="2020-08-27T10:24:00Z">
+        <w:r>
+          <w:rPr>
+            <w:b/>
+            <w:iCs/>
+          </w:rPr>
+          <w:t xml:space="preserve"> </w:t>
+        </w:r>
+      </w:ins>
       <w:r>
         <w:rPr>
           <w:b/>
@@ -1468,7 +1493,7 @@
         </w:rPr>
         <w:t>velocity-based</w:t>
       </w:r>
-      <w:ins w:id="7" w:author="Jonathan Wood" w:date="2020-08-27T10:24:00Z">
+      <w:ins w:id="13" w:author="Jonathan Wood" w:date="2020-08-27T10:24:00Z">
         <w:r>
           <w:rPr>
             <w:b/>
@@ -2275,7 +2300,23 @@
           <w:iCs/>
           <w:color w:val="000000"/>
         </w:rPr>
-        <w:t>(supplemental figure 1</w:t>
+        <w:t>(supplement</w:t>
+      </w:r>
+      <w:r>
+        <w:rPr>
+          <w:b/>
+          <w:iCs/>
+          <w:color w:val="000000"/>
+        </w:rPr>
+        <w:t>al</w:t>
+      </w:r>
+      <w:r>
+        <w:rPr>
+          <w:b/>
+          <w:iCs/>
+          <w:color w:val="000000"/>
+        </w:rPr>
+        <w:t xml:space="preserve"> figure 1</w:t>
       </w:r>
       <w:r>
         <w:rPr>
@@ -2405,7 +2446,7 @@
         </w:rPr>
         <w:t xml:space="preserve"> (</w:t>
       </w:r>
-      <w:ins w:id="8" w:author="Jonathan Wood" w:date="2020-08-27T10:27:00Z">
+      <w:ins w:id="14" w:author="Jonathan Wood" w:date="2020-08-27T10:27:00Z">
         <w:r>
           <w:rPr>
             <w:b/>
@@ -2415,7 +2456,7 @@
           <w:t>r</w:t>
         </w:r>
       </w:ins>
-      <w:del w:id="9" w:author="Jonathan Wood" w:date="2020-08-27T10:27:00Z">
+      <w:del w:id="15" w:author="Jonathan Wood" w:date="2020-08-27T10:27:00Z">
         <w:r>
           <w:rPr>
             <w:b/>
@@ -2588,7 +2629,23 @@
           <w:iCs/>
           <w:color w:val="000000"/>
         </w:rPr>
-        <w:t>Supplemental Figure 1</w:t>
+        <w:t>Supplement</w:t>
+      </w:r>
+      <w:r>
+        <w:rPr>
+          <w:i/>
+          <w:iCs/>
+          <w:color w:val="000000"/>
+        </w:rPr>
+        <w:t>al</w:t>
+      </w:r>
+      <w:r>
+        <w:rPr>
+          <w:i/>
+          <w:iCs/>
+          <w:color w:val="000000"/>
+        </w:rPr>
+        <w:t xml:space="preserve"> Figure 1</w:t>
       </w:r>
       <w:r>
         <w:rPr>
@@ -3548,7 +3605,7 @@
         </w:rPr>
         <w:t>. Because of the force field, movements were initially highly variab</w:t>
       </w:r>
-      <w:ins w:id="10" w:author="Jonathan Wood" w:date="2020-08-27T10:32:00Z">
+      <w:ins w:id="16" w:author="Jonathan Wood" w:date="2020-08-27T10:32:00Z">
         <w:r>
           <w:rPr>
             <w:b/>
@@ -3557,7 +3614,7 @@
           <w:t>le</w:t>
         </w:r>
       </w:ins>
-      <w:del w:id="11" w:author="Jonathan Wood" w:date="2020-08-27T10:32:00Z">
+      <w:del w:id="17" w:author="Jonathan Wood" w:date="2020-08-27T10:32:00Z">
         <w:r>
           <w:rPr>
             <w:b/>
@@ -3791,13 +3848,29 @@
         </w:rPr>
         <w:t xml:space="preserve">). </w:t>
       </w:r>
-      <w:ins w:id="12" w:author="Jonathan Wood" w:date="2020-08-27T10:33:00Z">
-        <w:r>
-          <w:rPr>
-            <w:b/>
-            <w:iCs/>
-          </w:rPr>
-          <w:t>Also see supplemental figure on and our response to R1 comment #12.</w:t>
+      <w:ins w:id="18" w:author="Jonathan Wood" w:date="2020-08-27T10:33:00Z">
+        <w:r>
+          <w:rPr>
+            <w:b/>
+            <w:iCs/>
+          </w:rPr>
+          <w:t>Also see supplement</w:t>
+        </w:r>
+      </w:ins>
+      <w:r>
+        <w:rPr>
+          <w:b/>
+          <w:iCs/>
+        </w:rPr>
+        <w:t xml:space="preserve">al </w:t>
+      </w:r>
+      <w:ins w:id="19" w:author="Jonathan Wood" w:date="2020-08-27T10:33:00Z">
+        <w:r>
+          <w:rPr>
+            <w:b/>
+            <w:iCs/>
+          </w:rPr>
+          <w:t>figure on and our response to R1 comment #12.</w:t>
         </w:r>
       </w:ins>
     </w:p>
@@ -3938,7 +4011,7 @@
         </w:rPr>
         <w:t xml:space="preserve">Briefly, </w:t>
       </w:r>
-      <w:del w:id="13" w:author="Jonathan Wood" w:date="2020-08-27T08:13:00Z">
+      <w:del w:id="20" w:author="Jonathan Wood" w:date="2020-08-27T08:13:00Z">
         <w:r>
           <w:rPr>
             <w:b/>
@@ -3968,7 +4041,7 @@
         </w:rPr>
         <w:t xml:space="preserve"> (“one trial learning”</w:t>
       </w:r>
-      <w:ins w:id="14" w:author="Jonathan Wood" w:date="2020-08-27T08:15:00Z">
+      <w:ins w:id="21" w:author="Jonathan Wood" w:date="2020-08-27T08:15:00Z">
         <w:r>
           <w:rPr>
             <w:b/>
@@ -3977,7 +4050,7 @@
           <w:t>;</w:t>
         </w:r>
       </w:ins>
-      <w:del w:id="15" w:author="Jonathan Wood" w:date="2020-08-27T08:15:00Z">
+      <w:del w:id="22" w:author="Jonathan Wood" w:date="2020-08-27T08:15:00Z">
         <w:r>
           <w:rPr>
             <w:b/>
@@ -3986,7 +4059,7 @@
           <w:delText>)</w:delText>
         </w:r>
       </w:del>
-      <w:ins w:id="16" w:author="Jonathan Wood" w:date="2020-08-27T08:14:00Z">
+      <w:ins w:id="23" w:author="Jonathan Wood" w:date="2020-08-27T08:14:00Z">
         <w:r>
           <w:rPr>
             <w:b/>
@@ -4016,7 +4089,7 @@
         </w:rPr>
         <w:fldChar w:fldCharType="separate"/>
       </w:r>
-      <w:del w:id="17" w:author="Jonathan Wood" w:date="2020-08-27T08:15:00Z">
+      <w:del w:id="24" w:author="Jonathan Wood" w:date="2020-08-27T08:15:00Z">
         <w:r>
           <w:rPr>
             <w:b/>
@@ -4028,21 +4101,7 @@
         <w:rPr>
           <w:b/>
         </w:rPr>
-        <w:t xml:space="preserve">Bond and Taylor, 2015; Haith et al., 2015; Morehead et al., 2015; Taylor and </w:t>
-      </w:r>
-      <w:proofErr w:type="spellStart"/>
-      <w:r>
-        <w:rPr>
-          <w:b/>
-        </w:rPr>
-        <w:t>Ivry</w:t>
-      </w:r>
-      <w:proofErr w:type="spellEnd"/>
-      <w:r>
-        <w:rPr>
-          <w:b/>
-        </w:rPr>
-        <w:t>, 2011)</w:t>
+        <w:t>Bond and Taylor, 2015; Haith et al., 2015; Morehead et al., 2015; Taylor and Ivry, 2011)</w:t>
       </w:r>
       <w:r>
         <w:rPr>
@@ -4135,6 +4194,15 @@
         </w:rPr>
         <w:t>between 0.10-0.30, and that implicit adaptation is much faster than use-dependent learning (</w:t>
       </w:r>
+      <w:ins w:id="25" w:author="Jonathan Wood" w:date="2020-08-27T12:34:00Z">
+        <w:r>
+          <w:rPr>
+            <w:b/>
+            <w:iCs/>
+          </w:rPr>
+          <w:t xml:space="preserve">which is </w:t>
+        </w:r>
+      </w:ins>
       <w:r>
         <w:rPr>
           <w:b/>
@@ -4289,7 +4357,7 @@
         </w:rPr>
         <w:t xml:space="preserve">now </w:t>
       </w:r>
-      <w:del w:id="18" w:author="Jonathan Wood" w:date="2020-08-27T08:16:00Z">
+      <w:del w:id="26" w:author="Jonathan Wood" w:date="2020-08-27T08:16:00Z">
         <w:r>
           <w:rPr>
             <w:b/>
@@ -4420,37 +4488,12 @@
         </w:rPr>
         <w:fldChar w:fldCharType="separate"/>
       </w:r>
-      <w:proofErr w:type="spellStart"/>
-      <w:r>
-        <w:rPr>
-          <w:b/>
-          <w:iCs/>
-        </w:rPr>
-        <w:t>Verstynen</w:t>
-      </w:r>
-      <w:proofErr w:type="spellEnd"/>
-      <w:r>
-        <w:rPr>
-          <w:b/>
-          <w:iCs/>
-        </w:rPr>
-        <w:t xml:space="preserve"> and </w:t>
-      </w:r>
-      <w:proofErr w:type="spellStart"/>
-      <w:r>
-        <w:rPr>
-          <w:b/>
-          <w:iCs/>
-        </w:rPr>
-        <w:t>Sabes</w:t>
-      </w:r>
-      <w:proofErr w:type="spellEnd"/>
-      <w:r>
-        <w:rPr>
-          <w:b/>
-          <w:iCs/>
-        </w:rPr>
-        <w:t>, 2011</w:t>
+      <w:r>
+        <w:rPr>
+          <w:b/>
+          <w:iCs/>
+        </w:rPr>
+        <w:t>Verstynen and Sabes, 2011</w:t>
       </w:r>
       <w:r>
         <w:rPr>
@@ -4663,7 +4706,7 @@
         </w:rPr>
         <w:t xml:space="preserve"> in the main text</w:t>
       </w:r>
-      <w:ins w:id="19" w:author="Jonathan Wood" w:date="2020-08-27T08:17:00Z">
+      <w:ins w:id="27" w:author="Jonathan Wood" w:date="2020-08-27T08:17:00Z">
         <w:r>
           <w:rPr>
             <w:b/>
@@ -4714,7 +4757,7 @@
         </w:rPr>
         <w:t xml:space="preserve"> </w:t>
       </w:r>
-      <w:ins w:id="20" w:author="Jonathan Wood" w:date="2020-08-27T10:35:00Z">
+      <w:ins w:id="28" w:author="Jonathan Wood" w:date="2020-08-27T10:35:00Z">
         <w:r>
           <w:rPr>
             <w:b/>
@@ -5196,7 +5239,7 @@
         <w:adjustRightInd w:val="0"/>
         <w:ind w:left="360"/>
         <w:rPr>
-          <w:ins w:id="21" w:author="Jonathan Wood" w:date="2020-08-23T20:07:00Z"/>
+          <w:ins w:id="29" w:author="Jonathan Wood" w:date="2020-08-23T20:07:00Z"/>
           <w:b/>
           <w:bCs/>
         </w:rPr>
@@ -5265,26 +5308,92 @@
           <w:bCs/>
           <w:shd w:val="clear" w:color="auto" w:fill="FFFFFF"/>
         </w:rPr>
-        <w:t xml:space="preserve"> the supplemental figure we show in this document. This plot should provide support for one model compared to the other. We have added this a description of this plot to line</w:t>
-      </w:r>
-      <w:ins w:id="22" w:author="Jonathan Wood" w:date="2020-08-27T10:44:00Z">
+        <w:t xml:space="preserve"> the supplemental figure we show in this document. This plot should </w:t>
+      </w:r>
+      <w:del w:id="30" w:author="Jonathan Wood" w:date="2020-08-27T12:39:00Z">
         <w:r>
           <w:rPr>
             <w:b/>
             <w:bCs/>
             <w:shd w:val="clear" w:color="auto" w:fill="FFFFFF"/>
           </w:rPr>
-          <w:t xml:space="preserve">s 317-320. We also reorganized the statistical analysis section lines </w:t>
-        </w:r>
-      </w:ins>
-      <w:ins w:id="23" w:author="Jonathan Wood" w:date="2020-08-27T10:45:00Z">
+          <w:delText xml:space="preserve">provide </w:delText>
+        </w:r>
+      </w:del>
+      <w:ins w:id="31" w:author="Jonathan Wood" w:date="2020-08-27T12:39:00Z">
         <w:r>
           <w:rPr>
             <w:b/>
             <w:bCs/>
             <w:shd w:val="clear" w:color="auto" w:fill="FFFFFF"/>
           </w:rPr>
-          <w:t xml:space="preserve">312-329. </w:t>
+          <w:t>bolster</w:t>
+        </w:r>
+        <w:r>
+          <w:rPr>
+            <w:b/>
+            <w:bCs/>
+            <w:shd w:val="clear" w:color="auto" w:fill="FFFFFF"/>
+          </w:rPr>
+          <w:t xml:space="preserve"> </w:t>
+        </w:r>
+      </w:ins>
+      <w:r>
+        <w:rPr>
+          <w:b/>
+          <w:bCs/>
+          <w:shd w:val="clear" w:color="auto" w:fill="FFFFFF"/>
+        </w:rPr>
+        <w:t>support for one model compared to the other. We have added this a description of this plot to line</w:t>
+      </w:r>
+      <w:ins w:id="32" w:author="Jonathan Wood" w:date="2020-08-27T10:44:00Z">
+        <w:r>
+          <w:rPr>
+            <w:b/>
+            <w:bCs/>
+            <w:shd w:val="clear" w:color="auto" w:fill="FFFFFF"/>
+          </w:rPr>
+          <w:t xml:space="preserve">s 317-320. We also reorganized the statistical analysis section </w:t>
+        </w:r>
+      </w:ins>
+      <w:ins w:id="33" w:author="Jonathan Wood" w:date="2020-08-27T12:39:00Z">
+        <w:r>
+          <w:rPr>
+            <w:b/>
+            <w:bCs/>
+            <w:shd w:val="clear" w:color="auto" w:fill="FFFFFF"/>
+          </w:rPr>
+          <w:t>to account for this description (</w:t>
+        </w:r>
+      </w:ins>
+      <w:ins w:id="34" w:author="Jonathan Wood" w:date="2020-08-27T10:44:00Z">
+        <w:r>
+          <w:rPr>
+            <w:b/>
+            <w:bCs/>
+            <w:shd w:val="clear" w:color="auto" w:fill="FFFFFF"/>
+          </w:rPr>
+          <w:t xml:space="preserve">lines </w:t>
+        </w:r>
+      </w:ins>
+      <w:ins w:id="35" w:author="Jonathan Wood" w:date="2020-08-27T10:45:00Z">
+        <w:r>
+          <w:rPr>
+            <w:b/>
+            <w:bCs/>
+            <w:shd w:val="clear" w:color="auto" w:fill="FFFFFF"/>
+          </w:rPr>
+          <w:t>312-329</w:t>
+        </w:r>
+      </w:ins>
+      <w:ins w:id="36" w:author="Jonathan Wood" w:date="2020-08-27T12:39:00Z">
+        <w:r>
+          <w:rPr>
+            <w:b/>
+            <w:bCs/>
+            <w:shd w:val="clear" w:color="auto" w:fill="FFFFFF"/>
+          </w:rPr>
+          <w:t>).</w:t>
         </w:r>
       </w:ins>
     </w:p>
@@ -5400,7 +5509,7 @@
         </w:rPr>
         <w:t>We have bolstered our rationale in the Conditions section (lines 119-122)</w:t>
       </w:r>
-      <w:ins w:id="24" w:author="Jonathan Wood" w:date="2020-08-27T10:45:00Z">
+      <w:ins w:id="37" w:author="Jonathan Wood" w:date="2020-08-27T10:45:00Z">
         <w:r>
           <w:rPr>
             <w:b/>
@@ -5416,7 +5525,7 @@
         </w:rPr>
         <w:t xml:space="preserve">. </w:t>
       </w:r>
-      <w:del w:id="25" w:author="Jonathan Wood" w:date="2020-08-27T10:46:00Z">
+      <w:del w:id="38" w:author="Jonathan Wood" w:date="2020-08-27T10:46:00Z">
         <w:r>
           <w:rPr>
             <w:b/>
@@ -5425,7 +5534,7 @@
           <w:delText>There,</w:delText>
         </w:r>
       </w:del>
-      <w:ins w:id="26" w:author="Jonathan Wood" w:date="2020-08-27T10:46:00Z">
+      <w:ins w:id="39" w:author="Jonathan Wood" w:date="2020-08-27T10:46:00Z">
         <w:r>
           <w:rPr>
             <w:b/>
@@ -5446,7 +5555,39 @@
           <w:b/>
           <w:bCs/>
         </w:rPr>
-        <w:t>he variability of SAI behavior during the Learning phase should change as a function of the target variability. Put more simply, we expect behavior to follow the on-screen targets during Learning. If this is true, the mean SAI behavior for the entire Learning phase should be similar across all conditions</w:t>
+        <w:t xml:space="preserve">he variability of SAI behavior during the Learning phase should change as a function of the target variability. Put more simply, we expect behavior to follow the on-screen targets during Learning. If this is true, the mean SAI behavior for the entire Learning phase should be </w:t>
+      </w:r>
+      <w:del w:id="40" w:author="Jonathan Wood" w:date="2020-08-27T12:40:00Z">
+        <w:r>
+          <w:rPr>
+            <w:b/>
+            <w:bCs/>
+          </w:rPr>
+          <w:delText xml:space="preserve">similar </w:delText>
+        </w:r>
+      </w:del>
+      <w:ins w:id="41" w:author="Jonathan Wood" w:date="2020-08-27T12:40:00Z">
+        <w:r>
+          <w:rPr>
+            <w:b/>
+            <w:bCs/>
+          </w:rPr>
+          <w:t>almost identical</w:t>
+        </w:r>
+        <w:r>
+          <w:rPr>
+            <w:b/>
+            <w:bCs/>
+          </w:rPr>
+          <w:t xml:space="preserve"> </w:t>
+        </w:r>
+      </w:ins>
+      <w:r>
+        <w:rPr>
+          <w:b/>
+          <w:bCs/>
+        </w:rPr>
+        <w:t>across all conditions</w:t>
       </w:r>
       <w:r>
         <w:rPr>
@@ -6322,7 +6463,7 @@
         </w:rPr>
         <w:t xml:space="preserve"> changed the name of the section to model recovery</w:t>
       </w:r>
-      <w:ins w:id="27" w:author="Jonathan Wood" w:date="2020-08-27T10:50:00Z">
+      <w:ins w:id="42" w:author="Jonathan Wood" w:date="2020-08-27T10:50:00Z">
         <w:r>
           <w:rPr>
             <w:b/>
@@ -6690,7 +6831,32 @@
           <w:b/>
           <w:iCs/>
         </w:rPr>
-        <w:t>were vague about the point we were trying to make here and have adjusted our language accordingly (lines</w:t>
+        <w:t>we</w:t>
+      </w:r>
+      <w:ins w:id="43" w:author="Jonathan Wood" w:date="2020-08-27T12:45:00Z">
+        <w:r>
+          <w:rPr>
+            <w:b/>
+            <w:iCs/>
+          </w:rPr>
+          <w:t xml:space="preserve"> </w:t>
+        </w:r>
+      </w:ins>
+      <w:ins w:id="44" w:author="Jonathan Wood" w:date="2020-08-27T12:46:00Z">
+        <w:r>
+          <w:rPr>
+            <w:b/>
+            <w:iCs/>
+          </w:rPr>
+          <w:t>we</w:t>
+        </w:r>
+      </w:ins>
+      <w:r>
+        <w:rPr>
+          <w:b/>
+          <w:iCs/>
+        </w:rPr>
+        <w:t>re vague about the point we were trying to make here and have adjusted our language accordingly (lines</w:t>
       </w:r>
       <w:r>
         <w:rPr>
@@ -6732,7 +6898,23 @@
           <w:b/>
           <w:iCs/>
         </w:rPr>
-        <w:t xml:space="preserve">models. We believe the adjustments made to this section now communicate our point more clearly. </w:t>
+        <w:t>models</w:t>
+      </w:r>
+      <w:ins w:id="45" w:author="Jonathan Wood" w:date="2020-08-27T12:46:00Z">
+        <w:r>
+          <w:rPr>
+            <w:b/>
+            <w:iCs/>
+          </w:rPr>
+          <w:t xml:space="preserve"> in model recovery analysis</w:t>
+        </w:r>
+      </w:ins>
+      <w:r>
+        <w:rPr>
+          <w:b/>
+          <w:iCs/>
+        </w:rPr>
+        <w:t xml:space="preserve">. We believe the adjustments made to this section now communicate our point more clearly. </w:t>
       </w:r>
     </w:p>
     <w:p>
@@ -7197,8 +7379,12 @@
     </w:p>
     <w:p>
       <w:pPr>
-        <w:ind w:left="360"/>
-        <w:rPr>
+        <w:tabs>
+          <w:tab w:val="left" w:pos="4770"/>
+        </w:tabs>
+        <w:ind w:left="360"/>
+        <w:rPr>
+          <w:ins w:id="46" w:author="Jonathan Wood" w:date="2020-08-27T12:52:00Z"/>
           <w:rFonts w:eastAsia="Times New Roman"/>
           <w:b/>
           <w:iCs/>
@@ -7216,7 +7402,7 @@
         </w:rPr>
         <w:t>The reviewer brings up an important point. We failed to mention in our original submission that, for the power analysis</w:t>
       </w:r>
-      <w:ins w:id="28" w:author="Jonathan Wood" w:date="2020-08-27T10:58:00Z">
+      <w:ins w:id="47" w:author="Jonathan Wood" w:date="2020-08-27T10:58:00Z">
         <w:r>
           <w:rPr>
             <w:rFonts w:eastAsia="Times New Roman"/>
@@ -7225,9 +7411,33 @@
             <w:color w:val="000000"/>
             <w:shd w:val="clear" w:color="auto" w:fill="FFFFFF"/>
           </w:rPr>
-          <w:t xml:space="preserve"> (lines 390-391)</w:t>
+          <w:t xml:space="preserve"> (</w:t>
         </w:r>
       </w:ins>
+      <w:ins w:id="48" w:author="Jonathan Wood" w:date="2020-08-27T12:49:00Z">
+        <w:r>
+          <w:rPr>
+            <w:rFonts w:eastAsia="Times New Roman"/>
+            <w:b/>
+            <w:iCs/>
+            <w:color w:val="000000"/>
+            <w:shd w:val="clear" w:color="auto" w:fill="FFFFFF"/>
+          </w:rPr>
+          <w:t xml:space="preserve">we have now changed this point in </w:t>
+        </w:r>
+      </w:ins>
+      <w:ins w:id="49" w:author="Jonathan Wood" w:date="2020-08-27T10:58:00Z">
+        <w:r>
+          <w:rPr>
+            <w:rFonts w:eastAsia="Times New Roman"/>
+            <w:b/>
+            <w:iCs/>
+            <w:color w:val="000000"/>
+            <w:shd w:val="clear" w:color="auto" w:fill="FFFFFF"/>
+          </w:rPr>
+          <w:t>lines 390-391)</w:t>
+        </w:r>
+      </w:ins>
       <w:r>
         <w:rPr>
           <w:rFonts w:eastAsia="Times New Roman"/>
@@ -7238,24 +7448,344 @@
         </w:rPr>
         <w:t xml:space="preserve">, the aftereffect magnitudes are based on the Washout phase from Wood et al. (2020), which was performed after a 5-minute abrupt (not gradual) learning phase. Therefore, we do not believe that the fact the first learning phase during Wood et al. was initiated gradually would affect the power analysis in the current proposed behavioral experiment. </w:t>
       </w:r>
-      <w:commentRangeStart w:id="29"/>
-      <w:r>
-        <w:rPr>
-          <w:rFonts w:eastAsia="Times New Roman"/>
-          <w:b/>
-          <w:iCs/>
-          <w:color w:val="000000"/>
-          <w:shd w:val="clear" w:color="auto" w:fill="FFFFFF"/>
-        </w:rPr>
-        <w:t>However, we appreciate the reviewer’s point and would, in the future, like to explore this question of gradual versus abrupt perturbations. Interestingly, we suspect that the proposed study and the modeling results will provide some insight into whether the way in which a perturbation is introduced could influence later after effects—e.g., if variability impacts use-dependent aftereffects, then, depending on the duration of the peak perturbation, we suspect that a gradual perturbation may in some cases not be as effective as an abrupt one.</w:t>
-      </w:r>
-      <w:commentRangeEnd w:id="29"/>
+      <w:r>
+        <w:rPr>
+          <w:rFonts w:eastAsia="Times New Roman"/>
+          <w:b/>
+          <w:iCs/>
+          <w:color w:val="000000"/>
+          <w:shd w:val="clear" w:color="auto" w:fill="FFFFFF"/>
+        </w:rPr>
+        <w:t>However, we appreciate the reviewer’s point and would, in the future, like to explore this question of gradual versus abrupt perturbations.</w:t>
+      </w:r>
+      <w:ins w:id="50" w:author="Jonathan Wood" w:date="2020-08-27T12:52:00Z">
+        <w:r>
+          <w:rPr>
+            <w:rFonts w:eastAsia="Times New Roman"/>
+            <w:b/>
+            <w:iCs/>
+            <w:color w:val="000000"/>
+            <w:shd w:val="clear" w:color="auto" w:fill="FFFFFF"/>
+          </w:rPr>
+          <w:t xml:space="preserve"> </w:t>
+        </w:r>
+      </w:ins>
+      <w:ins w:id="51" w:author="Jonathan Wood" w:date="2020-08-27T12:53:00Z">
+        <w:r>
+          <w:rPr>
+            <w:rFonts w:eastAsia="Times New Roman"/>
+            <w:b/>
+            <w:iCs/>
+            <w:color w:val="000000"/>
+            <w:shd w:val="clear" w:color="auto" w:fill="FFFFFF"/>
+          </w:rPr>
+          <w:t xml:space="preserve">We suspect that the modeling results of the proposed study may shed some light on this question, though indirectly. </w:t>
+        </w:r>
+      </w:ins>
+      <w:ins w:id="52" w:author="Jonathan Wood" w:date="2020-08-27T12:54:00Z">
+        <w:r>
+          <w:rPr>
+            <w:rFonts w:eastAsia="Times New Roman"/>
+            <w:b/>
+            <w:iCs/>
+            <w:color w:val="000000"/>
+            <w:shd w:val="clear" w:color="auto" w:fill="FFFFFF"/>
+          </w:rPr>
+          <w:t xml:space="preserve">For example, if variability does impact use-dependent aftereffects, </w:t>
+        </w:r>
+      </w:ins>
+      <w:ins w:id="53" w:author="Jonathan Wood" w:date="2020-08-27T12:53:00Z">
+        <w:r>
+          <w:rPr>
+            <w:rFonts w:eastAsia="Times New Roman"/>
+            <w:b/>
+            <w:iCs/>
+            <w:color w:val="000000"/>
+            <w:shd w:val="clear" w:color="auto" w:fill="FFFFFF"/>
+          </w:rPr>
+          <w:t xml:space="preserve">a gradual </w:t>
+        </w:r>
+      </w:ins>
+      <w:ins w:id="54" w:author="Jonathan Wood" w:date="2020-08-27T12:55:00Z">
+        <w:r>
+          <w:rPr>
+            <w:rFonts w:eastAsia="Times New Roman"/>
+            <w:b/>
+            <w:iCs/>
+            <w:color w:val="000000"/>
+            <w:shd w:val="clear" w:color="auto" w:fill="FFFFFF"/>
+          </w:rPr>
+          <w:t>change in motor output</w:t>
+        </w:r>
+      </w:ins>
+      <w:ins w:id="55" w:author="Jonathan Wood" w:date="2020-08-27T12:54:00Z">
+        <w:r>
+          <w:rPr>
+            <w:rFonts w:eastAsia="Times New Roman"/>
+            <w:b/>
+            <w:iCs/>
+            <w:color w:val="000000"/>
+            <w:shd w:val="clear" w:color="auto" w:fill="FFFFFF"/>
+          </w:rPr>
+          <w:t xml:space="preserve">, being less consistent, </w:t>
+        </w:r>
+      </w:ins>
+      <w:ins w:id="56" w:author="Jonathan Wood" w:date="2020-08-27T12:53:00Z">
+        <w:r>
+          <w:rPr>
+            <w:rFonts w:eastAsia="Times New Roman"/>
+            <w:b/>
+            <w:iCs/>
+            <w:color w:val="000000"/>
+            <w:shd w:val="clear" w:color="auto" w:fill="FFFFFF"/>
+          </w:rPr>
+          <w:t xml:space="preserve">would </w:t>
+        </w:r>
+      </w:ins>
+      <w:ins w:id="57" w:author="Jonathan Wood" w:date="2020-08-27T12:54:00Z">
+        <w:r>
+          <w:rPr>
+            <w:rFonts w:eastAsia="Times New Roman"/>
+            <w:b/>
+            <w:iCs/>
+            <w:color w:val="000000"/>
+            <w:shd w:val="clear" w:color="auto" w:fill="FFFFFF"/>
+          </w:rPr>
+          <w:t xml:space="preserve">demonstrate </w:t>
+        </w:r>
+      </w:ins>
+      <w:ins w:id="58" w:author="Jonathan Wood" w:date="2020-08-27T12:55:00Z">
+        <w:r>
+          <w:rPr>
+            <w:rFonts w:eastAsia="Times New Roman"/>
+            <w:b/>
+            <w:iCs/>
+            <w:color w:val="000000"/>
+            <w:shd w:val="clear" w:color="auto" w:fill="FFFFFF"/>
+          </w:rPr>
+          <w:t xml:space="preserve">reduced aftereffects. </w:t>
+        </w:r>
+      </w:ins>
+      <w:commentRangeStart w:id="59"/>
+      <w:ins w:id="60" w:author="Jonathan Wood" w:date="2020-08-27T12:56:00Z">
+        <w:r>
+          <w:rPr>
+            <w:rFonts w:eastAsia="Times New Roman"/>
+            <w:b/>
+            <w:iCs/>
+            <w:color w:val="000000"/>
+            <w:shd w:val="clear" w:color="auto" w:fill="FFFFFF"/>
+          </w:rPr>
+          <w:t xml:space="preserve">Indeed, gradual perturbations have been used as a proxy for less repetition in upper extremity </w:t>
+        </w:r>
+        <w:r>
+          <w:rPr>
+            <w:rFonts w:eastAsia="Times New Roman"/>
+            <w:b/>
+            <w:iCs/>
+            <w:color w:val="000000"/>
+            <w:shd w:val="clear" w:color="auto" w:fill="FFFFFF"/>
+          </w:rPr>
+          <w:t xml:space="preserve">studies </w:t>
+        </w:r>
+      </w:ins>
+      <w:r>
+        <w:rPr>
+          <w:rFonts w:eastAsia="Times New Roman"/>
+          <w:b/>
+          <w:iCs/>
+          <w:color w:val="000000"/>
+          <w:shd w:val="clear" w:color="auto" w:fill="FFFFFF"/>
+        </w:rPr>
+        <w:fldChar w:fldCharType="begin"/>
+      </w:r>
+      <w:r>
+        <w:rPr>
+          <w:rFonts w:eastAsia="Times New Roman"/>
+          <w:b/>
+          <w:iCs/>
+          <w:color w:val="000000"/>
+          <w:shd w:val="clear" w:color="auto" w:fill="FFFFFF"/>
+        </w:rPr>
+        <w:instrText xml:space="preserve"> ADDIN ZOTERO_ITEM CSL_CITATION {"citationID":"xpMCvpjI","properties":{"formattedCitation":"(Leow et al., 2016; Orban de Xivry et al., 2011; Orban de Xivry and Lef\\uc0\\u232{}vre, 2015)","plainCitation":"(Leow et al., 2016; Orban de Xivry et al., 2011; Orban de Xivry and Lefèvre, 2015)","noteIndex":0},"citationItems":[{"id":1061,"uris":["http://zotero.org/users/5226272/items/QDQZSH23"],"uri":["http://zotero.org/users/5226272/items/QDQZSH23"],"itemData":{"id":1061,"type":"article-journal","container-title":"Journal of Neurophysiology","DOI":"10.1152/jn.01055.2015","ISSN":"0022-3077, 1522-1598","issue":"4","journalAbbreviation":"Journal of Neurophysiology","language":"en","page":"1603-1614","source":"DOI.org (Crossref)","title":"Savings for visuomotor adaptation require prior history of error, not prior repetition of successful actions","volume":"116","author":[{"family":"Leow","given":"Li-Ann"},{"family":"Rugy","given":"Aymar","non-dropping-particle":"de"},{"family":"Marinovic","given":"Welber"},{"family":"Riek","given":"Stephan"},{"family":"Carroll","given":"Timothy J."}],"issued":{"date-parts":[["2016",10]]}}},{"id":1250,"uris":["http://zotero.org/users/5226272/items/59LPW5PV"],"uri":["http://zotero.org/users/5226272/items/59LPW5PV"],"itemData":{"id":1250,"type":"article-journal","container-title":"Cerebral Cortex","DOI":"10.1093/cercor/bhq192","ISSN":"1047-3211, 1460-2199","issue":"7","journalAbbreviation":"Cereb Cortex","language":"en","page":"1475-1484","source":"DOI.org (Crossref)","title":"Contributions of the motor cortex to adaptive control of reaching depend on the perturbation schedule","volume":"21","author":[{"family":"Orban de Xivry","given":"J.-J."},{"family":"Criscimagna-Hemminger","given":"S. E."},{"family":"Shadmehr","given":"R."}],"issued":{"date-parts":[["2011",7,1]]}}},{"id":231,"uris":["http://zotero.org/users/5226272/items/SRHZ43CR"],"uri":["http://zotero.org/users/5226272/items/SRHZ43CR"],"itemData":{"id":231,"type":"article-journal","container-title":"Journal of Neurophysiology","DOI":"10.1152/jn.00673.2014","ISSN":"0022-3077, 1522-1598","issue":"7","journalAbbreviation":"J Neurophysiol","language":"en","page":"2733-2741","source":"Crossref","title":"Formation of model-free motor memories during motor adaptation depends on perturbation schedule","volume":"113","author":[{"family":"Orban de Xivry","given":"Jean-Jacques"},{"family":"Lefèvre","given":"Philippe"}],"issued":{"date-parts":[["2015",4]]}}}],"schema":"https://github.com/citation-style-language/schema/raw/master/csl-citation.json"} </w:instrText>
+      </w:r>
+      <w:r>
+        <w:rPr>
+          <w:rFonts w:eastAsia="Times New Roman"/>
+          <w:b/>
+          <w:iCs/>
+          <w:color w:val="000000"/>
+          <w:shd w:val="clear" w:color="auto" w:fill="FFFFFF"/>
+        </w:rPr>
+        <w:fldChar w:fldCharType="separate"/>
+      </w:r>
+      <w:r>
+        <w:rPr>
+          <w:b/>
+          <w:szCs w:val="24"/>
+        </w:rPr>
+        <w:t>(Leow et al., 2016; Orban de Xivry et al., 2011; Orban de Xivry and Lefèvre, 2015)</w:t>
+      </w:r>
+      <w:r>
+        <w:rPr>
+          <w:rFonts w:eastAsia="Times New Roman"/>
+          <w:b/>
+          <w:iCs/>
+          <w:color w:val="000000"/>
+          <w:shd w:val="clear" w:color="auto" w:fill="FFFFFF"/>
+        </w:rPr>
+        <w:fldChar w:fldCharType="end"/>
+      </w:r>
+      <w:r>
+        <w:rPr>
+          <w:rFonts w:eastAsia="Times New Roman"/>
+          <w:b/>
+          <w:iCs/>
+          <w:color w:val="000000"/>
+          <w:shd w:val="clear" w:color="auto" w:fill="FFFFFF"/>
+        </w:rPr>
+        <w:t>.</w:t>
+      </w:r>
+      <w:del w:id="61" w:author="Jonathan Wood" w:date="2020-08-27T12:50:00Z">
+        <w:r>
+          <w:rPr>
+            <w:rFonts w:eastAsia="Times New Roman"/>
+            <w:b/>
+            <w:iCs/>
+            <w:color w:val="000000"/>
+            <w:shd w:val="clear" w:color="auto" w:fill="FFFFFF"/>
+          </w:rPr>
+          <w:delText xml:space="preserve"> </w:delText>
+        </w:r>
+      </w:del>
+      <w:commentRangeEnd w:id="59"/>
       <w:r>
         <w:rPr>
           <w:rStyle w:val="CommentReference"/>
         </w:rPr>
-        <w:commentReference w:id="29"/>
-      </w:r>
+        <w:commentReference w:id="59"/>
+      </w:r>
+    </w:p>
+    <w:p>
+      <w:pPr>
+        <w:ind w:left="360"/>
+        <w:rPr>
+          <w:del w:id="62" w:author="Jonathan Wood" w:date="2020-08-27T12:55:00Z"/>
+          <w:rFonts w:eastAsia="Times New Roman"/>
+          <w:b/>
+          <w:iCs/>
+          <w:color w:val="000000"/>
+          <w:shd w:val="clear" w:color="auto" w:fill="FFFFFF"/>
+        </w:rPr>
+      </w:pPr>
+      <w:del w:id="63" w:author="Jonathan Wood" w:date="2020-08-27T12:50:00Z">
+        <w:r>
+          <w:rPr>
+            <w:rFonts w:eastAsia="Times New Roman"/>
+            <w:b/>
+            <w:iCs/>
+            <w:color w:val="000000"/>
+            <w:shd w:val="clear" w:color="auto" w:fill="FFFFFF"/>
+          </w:rPr>
+          <w:delText>Interestingly, w</w:delText>
+        </w:r>
+      </w:del>
+      <w:del w:id="64" w:author="Jonathan Wood" w:date="2020-08-27T12:55:00Z">
+        <w:r>
+          <w:rPr>
+            <w:rFonts w:eastAsia="Times New Roman"/>
+            <w:b/>
+            <w:iCs/>
+            <w:color w:val="000000"/>
+            <w:shd w:val="clear" w:color="auto" w:fill="FFFFFF"/>
+          </w:rPr>
+          <w:delText xml:space="preserve">e suspect that the </w:delText>
+        </w:r>
+      </w:del>
+      <w:del w:id="65" w:author="Jonathan Wood" w:date="2020-08-27T12:51:00Z">
+        <w:r>
+          <w:rPr>
+            <w:rFonts w:eastAsia="Times New Roman"/>
+            <w:b/>
+            <w:iCs/>
+            <w:color w:val="000000"/>
+            <w:shd w:val="clear" w:color="auto" w:fill="FFFFFF"/>
+          </w:rPr>
+          <w:delText xml:space="preserve">proposed study and the </w:delText>
+        </w:r>
+      </w:del>
+      <w:del w:id="66" w:author="Jonathan Wood" w:date="2020-08-27T12:53:00Z">
+        <w:r>
+          <w:rPr>
+            <w:rFonts w:eastAsia="Times New Roman"/>
+            <w:b/>
+            <w:iCs/>
+            <w:color w:val="000000"/>
+            <w:shd w:val="clear" w:color="auto" w:fill="FFFFFF"/>
+          </w:rPr>
+          <w:delText xml:space="preserve">modeling results </w:delText>
+        </w:r>
+      </w:del>
+      <w:del w:id="67" w:author="Jonathan Wood" w:date="2020-08-27T12:55:00Z">
+        <w:r>
+          <w:rPr>
+            <w:rFonts w:eastAsia="Times New Roman"/>
+            <w:b/>
+            <w:iCs/>
+            <w:color w:val="000000"/>
+            <w:shd w:val="clear" w:color="auto" w:fill="FFFFFF"/>
+          </w:rPr>
+          <w:delText xml:space="preserve">will provide some insight into whether the way in which a perturbation is introduced could influence </w:delText>
+        </w:r>
+      </w:del>
+      <w:del w:id="68" w:author="Jonathan Wood" w:date="2020-08-27T12:50:00Z">
+        <w:r>
+          <w:rPr>
+            <w:rFonts w:eastAsia="Times New Roman"/>
+            <w:b/>
+            <w:iCs/>
+            <w:color w:val="000000"/>
+            <w:shd w:val="clear" w:color="auto" w:fill="FFFFFF"/>
+          </w:rPr>
+          <w:delText xml:space="preserve">later </w:delText>
+        </w:r>
+      </w:del>
+      <w:del w:id="69" w:author="Jonathan Wood" w:date="2020-08-27T12:55:00Z">
+        <w:r>
+          <w:rPr>
+            <w:rFonts w:eastAsia="Times New Roman"/>
+            <w:b/>
+            <w:iCs/>
+            <w:color w:val="000000"/>
+            <w:shd w:val="clear" w:color="auto" w:fill="FFFFFF"/>
+          </w:rPr>
+          <w:delText>after</w:delText>
+        </w:r>
+      </w:del>
+      <w:del w:id="70" w:author="Jonathan Wood" w:date="2020-08-27T12:50:00Z">
+        <w:r>
+          <w:rPr>
+            <w:rFonts w:eastAsia="Times New Roman"/>
+            <w:b/>
+            <w:iCs/>
+            <w:color w:val="000000"/>
+            <w:shd w:val="clear" w:color="auto" w:fill="FFFFFF"/>
+          </w:rPr>
+          <w:delText xml:space="preserve"> </w:delText>
+        </w:r>
+      </w:del>
+      <w:del w:id="71" w:author="Jonathan Wood" w:date="2020-08-27T12:55:00Z">
+        <w:r>
+          <w:rPr>
+            <w:rFonts w:eastAsia="Times New Roman"/>
+            <w:b/>
+            <w:iCs/>
+            <w:color w:val="000000"/>
+            <w:shd w:val="clear" w:color="auto" w:fill="FFFFFF"/>
+          </w:rPr>
+          <w:delText>effects—e.g., if variability impacts use-dependent aftereffects, then, depending on the duration of the peak perturbation, we suspect that a gradual perturbation may in some cases not be as effective as an abrupt one.</w:delText>
+        </w:r>
+      </w:del>
     </w:p>
     <w:p>
       <w:pPr>
@@ -7326,65 +7856,393 @@
           <w:color w:val="000000"/>
           <w:shd w:val="clear" w:color="auto" w:fill="FFFFFF"/>
         </w:rPr>
-        <w:t xml:space="preserve">We thank the reviewer for this thoughtful comment. Switching from a gradual to an abrupt paradigm was mainly so that we could systematically vary the targets over a wide, but still achievable range of step asymmetries. </w:t>
-      </w:r>
-      <w:commentRangeStart w:id="30"/>
-      <w:r>
-        <w:rPr>
-          <w:rFonts w:eastAsia="Times New Roman"/>
-          <w:b/>
-          <w:iCs/>
-          <w:color w:val="000000"/>
-          <w:shd w:val="clear" w:color="auto" w:fill="FFFFFF"/>
-        </w:rPr>
-        <w:t xml:space="preserve">A gradual Learning phase would constrain the amount of target variability we could provide. </w:t>
-      </w:r>
-      <w:commentRangeEnd w:id="30"/>
-      <w:r>
-        <w:rPr>
-          <w:rStyle w:val="CommentReference"/>
-        </w:rPr>
-        <w:commentReference w:id="30"/>
-      </w:r>
-      <w:r>
-        <w:rPr>
-          <w:rFonts w:eastAsia="Times New Roman"/>
-          <w:b/>
-          <w:iCs/>
-          <w:color w:val="000000"/>
-          <w:shd w:val="clear" w:color="auto" w:fill="FFFFFF"/>
-        </w:rPr>
-        <w:t>As</w:t>
-      </w:r>
-      <w:r>
-        <w:rPr>
-          <w:rFonts w:eastAsia="Times New Roman"/>
-          <w:b/>
-          <w:iCs/>
-          <w:color w:val="000000"/>
-          <w:shd w:val="clear" w:color="auto" w:fill="FFFFFF"/>
-        </w:rPr>
-        <w:t xml:space="preserve"> learning </w:t>
-      </w:r>
-      <w:r>
-        <w:rPr>
-          <w:rFonts w:eastAsia="Times New Roman"/>
-          <w:b/>
-          <w:iCs/>
-          <w:color w:val="000000"/>
-          <w:shd w:val="clear" w:color="auto" w:fill="FFFFFF"/>
-        </w:rPr>
-        <w:t>during</w:t>
-      </w:r>
-      <w:r>
-        <w:rPr>
-          <w:rFonts w:eastAsia="Times New Roman"/>
-          <w:b/>
-          <w:iCs/>
-          <w:color w:val="000000"/>
-          <w:shd w:val="clear" w:color="auto" w:fill="FFFFFF"/>
-        </w:rPr>
-        <w:t xml:space="preserve"> this paradigm is primarily strategic (see the response to R1 comment 1) so observing the learning process itself (beyond the behavior following the targets reasonably well) is not our primary goal. </w:t>
+        <w:t xml:space="preserve">We thank the reviewer for this thoughtful comment. </w:t>
+      </w:r>
+      <w:del w:id="72" w:author="Jonathan Wood" w:date="2020-08-27T13:00:00Z">
+        <w:r>
+          <w:rPr>
+            <w:rFonts w:eastAsia="Times New Roman"/>
+            <w:b/>
+            <w:iCs/>
+            <w:color w:val="000000"/>
+            <w:shd w:val="clear" w:color="auto" w:fill="FFFFFF"/>
+          </w:rPr>
+          <w:delText>Switching from a gradual to an abrupt paradigm was mainly</w:delText>
+        </w:r>
+      </w:del>
+      <w:ins w:id="73" w:author="Jonathan Wood" w:date="2020-08-27T13:00:00Z">
+        <w:r>
+          <w:rPr>
+            <w:rFonts w:eastAsia="Times New Roman"/>
+            <w:b/>
+            <w:iCs/>
+            <w:color w:val="000000"/>
+            <w:shd w:val="clear" w:color="auto" w:fill="FFFFFF"/>
+          </w:rPr>
+          <w:t>We switched from a gradual to an abrupt change for two main reasons: The first is to maint</w:t>
+        </w:r>
+      </w:ins>
+      <w:ins w:id="74" w:author="Jonathan Wood" w:date="2020-08-27T13:01:00Z">
+        <w:r>
+          <w:rPr>
+            <w:rFonts w:eastAsia="Times New Roman"/>
+            <w:b/>
+            <w:iCs/>
+            <w:color w:val="000000"/>
+            <w:shd w:val="clear" w:color="auto" w:fill="FFFFFF"/>
+          </w:rPr>
+          <w:t>ain a high level of asymmetry for as long as possible</w:t>
+        </w:r>
+      </w:ins>
+      <w:ins w:id="75" w:author="Jonathan Wood" w:date="2020-08-27T13:04:00Z">
+        <w:r>
+          <w:rPr>
+            <w:rFonts w:eastAsia="Times New Roman"/>
+            <w:b/>
+            <w:iCs/>
+            <w:color w:val="000000"/>
+            <w:shd w:val="clear" w:color="auto" w:fill="FFFFFF"/>
+          </w:rPr>
+          <w:t xml:space="preserve"> to maximize our chance of observing significant aftereffects</w:t>
+        </w:r>
+      </w:ins>
+      <w:ins w:id="76" w:author="Jonathan Wood" w:date="2020-08-27T13:01:00Z">
+        <w:r>
+          <w:rPr>
+            <w:rFonts w:eastAsia="Times New Roman"/>
+            <w:b/>
+            <w:iCs/>
+            <w:color w:val="000000"/>
+            <w:shd w:val="clear" w:color="auto" w:fill="FFFFFF"/>
+          </w:rPr>
+          <w:t xml:space="preserve">. Second, we wanted to </w:t>
+        </w:r>
+      </w:ins>
+      <w:del w:id="77" w:author="Jonathan Wood" w:date="2020-08-27T13:01:00Z">
+        <w:r>
+          <w:rPr>
+            <w:rFonts w:eastAsia="Times New Roman"/>
+            <w:b/>
+            <w:iCs/>
+            <w:color w:val="000000"/>
+            <w:shd w:val="clear" w:color="auto" w:fill="FFFFFF"/>
+          </w:rPr>
+          <w:delText xml:space="preserve"> </w:delText>
+        </w:r>
+      </w:del>
+      <w:ins w:id="78" w:author="Jonathan Wood" w:date="2020-08-27T13:00:00Z">
+        <w:r>
+          <w:rPr>
+            <w:rFonts w:eastAsia="Times New Roman"/>
+            <w:b/>
+            <w:iCs/>
+            <w:color w:val="000000"/>
+            <w:shd w:val="clear" w:color="auto" w:fill="FFFFFF"/>
+          </w:rPr>
+          <w:t>change the consistency of the task in only one way</w:t>
+        </w:r>
+      </w:ins>
+      <w:ins w:id="79" w:author="Jonathan Wood" w:date="2020-08-27T13:01:00Z">
+        <w:r>
+          <w:rPr>
+            <w:rFonts w:eastAsia="Times New Roman"/>
+            <w:b/>
+            <w:iCs/>
+            <w:color w:val="000000"/>
+            <w:shd w:val="clear" w:color="auto" w:fill="FFFFFF"/>
+          </w:rPr>
+          <w:t>. For exam</w:t>
+        </w:r>
+      </w:ins>
+      <w:ins w:id="80" w:author="Jonathan Wood" w:date="2020-08-27T13:02:00Z">
+        <w:r>
+          <w:rPr>
+            <w:rFonts w:eastAsia="Times New Roman"/>
+            <w:b/>
+            <w:iCs/>
+            <w:color w:val="000000"/>
+            <w:shd w:val="clear" w:color="auto" w:fill="FFFFFF"/>
+          </w:rPr>
+          <w:t>ple,</w:t>
+        </w:r>
+      </w:ins>
+      <w:ins w:id="81" w:author="Jonathan Wood" w:date="2020-08-27T13:05:00Z">
+        <w:r>
+          <w:rPr>
+            <w:rFonts w:eastAsia="Times New Roman"/>
+            <w:b/>
+            <w:iCs/>
+            <w:color w:val="000000"/>
+            <w:shd w:val="clear" w:color="auto" w:fill="FFFFFF"/>
+          </w:rPr>
+          <w:t xml:space="preserve"> performing</w:t>
+        </w:r>
+      </w:ins>
+      <w:ins w:id="82" w:author="Jonathan Wood" w:date="2020-08-27T13:02:00Z">
+        <w:r>
+          <w:rPr>
+            <w:rFonts w:eastAsia="Times New Roman"/>
+            <w:b/>
+            <w:iCs/>
+            <w:color w:val="000000"/>
+            <w:shd w:val="clear" w:color="auto" w:fill="FFFFFF"/>
+          </w:rPr>
+          <w:t xml:space="preserve"> a gradual </w:t>
+        </w:r>
+      </w:ins>
+      <w:ins w:id="83" w:author="Jonathan Wood" w:date="2020-08-27T13:05:00Z">
+        <w:r>
+          <w:rPr>
+            <w:rFonts w:eastAsia="Times New Roman"/>
+            <w:b/>
+            <w:iCs/>
+            <w:color w:val="000000"/>
+            <w:shd w:val="clear" w:color="auto" w:fill="FFFFFF"/>
+          </w:rPr>
+          <w:t xml:space="preserve">target </w:t>
+        </w:r>
+      </w:ins>
+      <w:ins w:id="84" w:author="Jonathan Wood" w:date="2020-08-27T13:02:00Z">
+        <w:r>
+          <w:rPr>
+            <w:rFonts w:eastAsia="Times New Roman"/>
+            <w:b/>
+            <w:iCs/>
+            <w:color w:val="000000"/>
+            <w:shd w:val="clear" w:color="auto" w:fill="FFFFFF"/>
+          </w:rPr>
+          <w:t>change</w:t>
+        </w:r>
+      </w:ins>
+      <w:ins w:id="85" w:author="Jonathan Wood" w:date="2020-08-27T13:00:00Z">
+        <w:r>
+          <w:rPr>
+            <w:rFonts w:eastAsia="Times New Roman"/>
+            <w:b/>
+            <w:iCs/>
+            <w:color w:val="000000"/>
+            <w:shd w:val="clear" w:color="auto" w:fill="FFFFFF"/>
+          </w:rPr>
+          <w:t xml:space="preserve"> </w:t>
+        </w:r>
+      </w:ins>
+      <w:ins w:id="86" w:author="Jonathan Wood" w:date="2020-08-27T13:05:00Z">
+        <w:r>
+          <w:rPr>
+            <w:rFonts w:eastAsia="Times New Roman"/>
+            <w:b/>
+            <w:iCs/>
+            <w:color w:val="000000"/>
+            <w:shd w:val="clear" w:color="auto" w:fill="FFFFFF"/>
+          </w:rPr>
+          <w:t>and</w:t>
+        </w:r>
+      </w:ins>
+      <w:ins w:id="87" w:author="Jonathan Wood" w:date="2020-08-27T13:00:00Z">
+        <w:r>
+          <w:rPr>
+            <w:rFonts w:eastAsia="Times New Roman"/>
+            <w:b/>
+            <w:iCs/>
+            <w:color w:val="000000"/>
+            <w:shd w:val="clear" w:color="auto" w:fill="FFFFFF"/>
+          </w:rPr>
+          <w:t xml:space="preserve"> increased variability</w:t>
+        </w:r>
+      </w:ins>
+      <w:ins w:id="88" w:author="Jonathan Wood" w:date="2020-08-27T13:02:00Z">
+        <w:r>
+          <w:rPr>
+            <w:rFonts w:eastAsia="Times New Roman"/>
+            <w:b/>
+            <w:iCs/>
+            <w:color w:val="000000"/>
+            <w:shd w:val="clear" w:color="auto" w:fill="FFFFFF"/>
+          </w:rPr>
+          <w:t xml:space="preserve"> would </w:t>
+        </w:r>
+      </w:ins>
+      <w:ins w:id="89" w:author="Jonathan Wood" w:date="2020-08-27T13:05:00Z">
+        <w:r>
+          <w:rPr>
+            <w:rFonts w:eastAsia="Times New Roman"/>
+            <w:b/>
+            <w:iCs/>
+            <w:color w:val="000000"/>
+            <w:shd w:val="clear" w:color="auto" w:fill="FFFFFF"/>
+          </w:rPr>
+          <w:t xml:space="preserve">prove </w:t>
+        </w:r>
+      </w:ins>
+      <w:ins w:id="90" w:author="Jonathan Wood" w:date="2020-08-27T13:02:00Z">
+        <w:r>
+          <w:rPr>
+            <w:rFonts w:eastAsia="Times New Roman"/>
+            <w:b/>
+            <w:iCs/>
+            <w:color w:val="000000"/>
+            <w:shd w:val="clear" w:color="auto" w:fill="FFFFFF"/>
+          </w:rPr>
+          <w:t xml:space="preserve">difficult to </w:t>
+        </w:r>
+      </w:ins>
+      <w:ins w:id="91" w:author="Jonathan Wood" w:date="2020-08-27T13:05:00Z">
+        <w:r>
+          <w:rPr>
+            <w:rFonts w:eastAsia="Times New Roman"/>
+            <w:b/>
+            <w:iCs/>
+            <w:color w:val="000000"/>
+            <w:shd w:val="clear" w:color="auto" w:fill="FFFFFF"/>
+          </w:rPr>
+          <w:t>determine if it was the</w:t>
+        </w:r>
+      </w:ins>
+      <w:ins w:id="92" w:author="Jonathan Wood" w:date="2020-08-27T13:02:00Z">
+        <w:r>
+          <w:rPr>
+            <w:rFonts w:eastAsia="Times New Roman"/>
+            <w:b/>
+            <w:iCs/>
+            <w:color w:val="000000"/>
+            <w:shd w:val="clear" w:color="auto" w:fill="FFFFFF"/>
+          </w:rPr>
+          <w:t xml:space="preserve"> gradual change or increased variability </w:t>
+        </w:r>
+      </w:ins>
+      <w:ins w:id="93" w:author="Jonathan Wood" w:date="2020-08-27T13:05:00Z">
+        <w:r>
+          <w:rPr>
+            <w:rFonts w:eastAsia="Times New Roman"/>
+            <w:b/>
+            <w:iCs/>
+            <w:color w:val="000000"/>
+            <w:shd w:val="clear" w:color="auto" w:fill="FFFFFF"/>
+          </w:rPr>
+          <w:t>that</w:t>
+        </w:r>
+      </w:ins>
+      <w:ins w:id="94" w:author="Jonathan Wood" w:date="2020-08-27T13:02:00Z">
+        <w:r>
+          <w:rPr>
+            <w:rFonts w:eastAsia="Times New Roman"/>
+            <w:b/>
+            <w:iCs/>
+            <w:color w:val="000000"/>
+            <w:shd w:val="clear" w:color="auto" w:fill="FFFFFF"/>
+          </w:rPr>
+          <w:t xml:space="preserve"> cause</w:t>
+        </w:r>
+      </w:ins>
+      <w:ins w:id="95" w:author="Jonathan Wood" w:date="2020-08-27T13:06:00Z">
+        <w:r>
+          <w:rPr>
+            <w:rFonts w:eastAsia="Times New Roman"/>
+            <w:b/>
+            <w:iCs/>
+            <w:color w:val="000000"/>
+            <w:shd w:val="clear" w:color="auto" w:fill="FFFFFF"/>
+          </w:rPr>
+          <w:t>d</w:t>
+        </w:r>
+      </w:ins>
+      <w:ins w:id="96" w:author="Jonathan Wood" w:date="2020-08-27T13:02:00Z">
+        <w:r>
+          <w:rPr>
+            <w:rFonts w:eastAsia="Times New Roman"/>
+            <w:b/>
+            <w:iCs/>
+            <w:color w:val="000000"/>
+            <w:shd w:val="clear" w:color="auto" w:fill="FFFFFF"/>
+          </w:rPr>
+          <w:t xml:space="preserve"> </w:t>
+        </w:r>
+      </w:ins>
+      <w:ins w:id="97" w:author="Jonathan Wood" w:date="2020-08-27T13:06:00Z">
+        <w:r>
+          <w:rPr>
+            <w:rFonts w:eastAsia="Times New Roman"/>
+            <w:b/>
+            <w:iCs/>
+            <w:color w:val="000000"/>
+            <w:shd w:val="clear" w:color="auto" w:fill="FFFFFF"/>
+          </w:rPr>
+          <w:t>differing</w:t>
+        </w:r>
+      </w:ins>
+      <w:ins w:id="98" w:author="Jonathan Wood" w:date="2020-08-27T13:02:00Z">
+        <w:r>
+          <w:rPr>
+            <w:rFonts w:eastAsia="Times New Roman"/>
+            <w:b/>
+            <w:iCs/>
+            <w:color w:val="000000"/>
+            <w:shd w:val="clear" w:color="auto" w:fill="FFFFFF"/>
+          </w:rPr>
+          <w:t xml:space="preserve"> aftereffects. </w:t>
+        </w:r>
+      </w:ins>
+      <w:del w:id="99" w:author="Jonathan Wood" w:date="2020-08-27T12:59:00Z">
+        <w:r>
+          <w:rPr>
+            <w:rFonts w:eastAsia="Times New Roman"/>
+            <w:b/>
+            <w:iCs/>
+            <w:color w:val="000000"/>
+            <w:shd w:val="clear" w:color="auto" w:fill="FFFFFF"/>
+          </w:rPr>
+          <w:delText xml:space="preserve">so that we could systematically vary the targets over a wide, but still achievable range of step asymmetries. A gradual Learning phase would constrain the amount of target variability we could provide. </w:delText>
+        </w:r>
+        <w:r>
+          <w:rPr>
+            <w:rFonts w:eastAsia="Times New Roman"/>
+            <w:b/>
+            <w:iCs/>
+            <w:color w:val="000000"/>
+            <w:shd w:val="clear" w:color="auto" w:fill="FFFFFF"/>
+          </w:rPr>
+          <w:delText>As</w:delText>
+        </w:r>
+        <w:r>
+          <w:rPr>
+            <w:rFonts w:eastAsia="Times New Roman"/>
+            <w:b/>
+            <w:iCs/>
+            <w:color w:val="000000"/>
+            <w:shd w:val="clear" w:color="auto" w:fill="FFFFFF"/>
+          </w:rPr>
+          <w:delText xml:space="preserve"> learning </w:delText>
+        </w:r>
+        <w:r>
+          <w:rPr>
+            <w:rFonts w:eastAsia="Times New Roman"/>
+            <w:b/>
+            <w:iCs/>
+            <w:color w:val="000000"/>
+            <w:shd w:val="clear" w:color="auto" w:fill="FFFFFF"/>
+          </w:rPr>
+          <w:delText>during</w:delText>
+        </w:r>
+        <w:r>
+          <w:rPr>
+            <w:rFonts w:eastAsia="Times New Roman"/>
+            <w:b/>
+            <w:iCs/>
+            <w:color w:val="000000"/>
+            <w:shd w:val="clear" w:color="auto" w:fill="FFFFFF"/>
+          </w:rPr>
+          <w:delText xml:space="preserve"> this paradigm is primarily strategic (see the response to R1 comment 1) so observing the learning process itself (beyond the behavior following the targets reasonably well) is not our primary goal.</w:delText>
+        </w:r>
+      </w:del>
+      <w:r>
+        <w:rPr>
+          <w:rFonts w:eastAsia="Times New Roman"/>
+          <w:b/>
+          <w:iCs/>
+          <w:color w:val="000000"/>
+          <w:shd w:val="clear" w:color="auto" w:fill="FFFFFF"/>
+        </w:rPr>
+        <w:t xml:space="preserve"> </w:t>
       </w:r>
     </w:p>
     <w:p>
@@ -7935,20 +8793,9 @@
           <w:color w:val="000000"/>
           <w:shd w:val="clear" w:color="auto" w:fill="FFFFFF"/>
         </w:rPr>
-        <w:t xml:space="preserve"> </w:t>
-      </w:r>
-      <w:commentRangeStart w:id="31"/>
-      <w:r>
-        <w:rPr>
-          <w:rFonts w:eastAsia="Times New Roman"/>
-          <w:b/>
-          <w:iCs/>
-          <w:color w:val="000000"/>
-          <w:shd w:val="clear" w:color="auto" w:fill="FFFFFF"/>
-        </w:rPr>
-        <w:t>Briefly,</w:t>
-      </w:r>
-      <w:del w:id="32" w:author="Jonathan Wood" w:date="2020-08-27T10:57:00Z">
+        <w:t xml:space="preserve"> Briefly,</w:t>
+      </w:r>
+      <w:del w:id="100" w:author="Jonathan Wood" w:date="2020-08-27T10:57:00Z">
         <w:r>
           <w:rPr>
             <w:rFonts w:eastAsia="Times New Roman"/>
@@ -7959,15 +8806,8 @@
           </w:rPr>
           <w:delText>…</w:delText>
         </w:r>
-        <w:commentRangeEnd w:id="31"/>
-        <w:r>
-          <w:rPr>
-            <w:rStyle w:val="CommentReference"/>
-          </w:rPr>
-          <w:commentReference w:id="31"/>
-        </w:r>
       </w:del>
-      <w:ins w:id="33" w:author="Jonathan Wood" w:date="2020-08-27T10:56:00Z">
+      <w:ins w:id="101" w:author="Jonathan Wood" w:date="2020-08-27T10:56:00Z">
         <w:r>
           <w:rPr>
             <w:rFonts w:eastAsia="Times New Roman"/>
@@ -7979,7 +8819,7 @@
           <w:t xml:space="preserve"> </w:t>
         </w:r>
       </w:ins>
-      <w:ins w:id="34" w:author="Jonathan Wood" w:date="2020-08-27T10:57:00Z">
+      <w:ins w:id="102" w:author="Jonathan Wood" w:date="2020-08-27T10:57:00Z">
         <w:r>
           <w:rPr>
             <w:rFonts w:eastAsia="Times New Roman"/>
@@ -7991,7 +8831,7 @@
           <w:t>t</w:t>
         </w:r>
       </w:ins>
-      <w:ins w:id="35" w:author="Jonathan Wood" w:date="2020-08-27T10:56:00Z">
+      <w:ins w:id="103" w:author="Jonathan Wood" w:date="2020-08-27T10:56:00Z">
         <w:r>
           <w:rPr>
             <w:rFonts w:eastAsia="Times New Roman"/>
@@ -8065,7 +8905,7 @@
           <w:t>adaptation task</w:t>
         </w:r>
       </w:ins>
-      <w:ins w:id="36" w:author="Jonathan Wood" w:date="2020-08-27T10:57:00Z">
+      <w:ins w:id="104" w:author="Jonathan Wood" w:date="2020-08-27T10:57:00Z">
         <w:r>
           <w:rPr>
             <w:rFonts w:eastAsia="Times New Roman"/>
@@ -8077,7 +8917,7 @@
           <w:t xml:space="preserve"> </w:t>
         </w:r>
       </w:ins>
-      <w:ins w:id="37" w:author="Jonathan Wood" w:date="2020-08-27T10:56:00Z">
+      <w:ins w:id="105" w:author="Jonathan Wood" w:date="2020-08-27T10:56:00Z">
         <w:r>
           <w:rPr>
             <w:rFonts w:eastAsia="Times New Roman"/>
@@ -8118,6 +8958,18 @@
           </w:rPr>
           <w:fldChar w:fldCharType="begin"/>
         </w:r>
+      </w:ins>
+      <w:r>
+        <w:rPr>
+          <w:rFonts w:eastAsia="Times New Roman"/>
+          <w:b/>
+          <w:iCs/>
+          <w:color w:val="000000"/>
+          <w:shd w:val="clear" w:color="auto" w:fill="FFFFFF"/>
+        </w:rPr>
+        <w:instrText xml:space="preserve"> ADDIN ZOTERO_ITEM CSL_CITATION {"citationID":"xGEYAgtp","properties":{"formattedCitation":"(French et al., 2018; Wood et al., 2020)","plainCitation":"(French et al., 2018; Wood et al., 2020)","noteIndex":0},"citationItems":[{"id":234,"uris":["http://zotero.org/users/5226272/items/Z9JRGFSD"],"uri":["http://zotero.org/users/5226272/items/Z9JRGFSD"],"itemData":{"id":234,"type":"article-journal","container-title":"Journal of Neurophysiology","DOI":"10.1152/jn.00252.2018","ISSN":"0022-3077, 1522-1598","issue":"4","journalAbbreviation":"J Neurophysiol","language":"en","page":"1923-1931","source":"Crossref","title":"A locomotor learning paradigm using distorted visual feedback elicits strategic learning","volume":"120","author":[{"family":"French","given":"Margaret A."},{"family":"Morton","given":"Susanne M."},{"family":"Charalambous","given":"Charalambos C."},{"family":"Reisman","given":"Darcy S."}],"issued":{"date-parts":[["2018",10]]}}},{"id":1860,"uris":["http://zotero.org/users/5226272/items/9YRCDLCG"],"uri":["http://zotero.org/users/5226272/items/9YRCDLCG"],"itemData":{"id":1860,"type":"article-journal","abstract":"Studies of upper extremity reaching show that use-dependent plasticity, or learning from repetition, plays an important role in shaping motor behaviors. Yet, the impact of repetition on locomotor learning is unclear, despite the fact that gait is developed and practiced over millions of repetitions. To test if repetition alone can induce storage of a novel walking pattern, we instructed two groups of young healthy subjects to learn an asymmetric walking pattern through two distinct learning paradigms. The first group learned a new pattern through an established visual distortion paradigm, which provided both sensory prediction error and repetition of movement patterns to induce walking aftereffects, and the second received veridical feedback with a target change, which provided only repetition (use-dependent plasticity) to induce aftereffects. When feedback was removed, both groups demonstrated aftereffects in the primary outcome, step asymmetry index. Surprisingly, despite the different task demands, both groups produced similar aftereffect magnitudes, which also had similar rates of decay, suggesting that the addition of sensory prediction errors did not improve storage of learning beyond that induced by the use-dependent process alone. To further characterize the use-dependent process, we conducted a second experiment to quantify aftereffect size in a third group that practiced double the asymmetry magnitude. This new group showed a proportionately greater magnitude of the use-dependent aftereffect. Together, these findings show that the primary driver of storage of a new step length asymmetry during visually-guided locomotor learning is repetition, not sensory prediction error, and this effect scales with the learning magnitude.","container-title":"Journal of Neurophysiology","DOI":"10.1152/jn.00083.2020","ISSN":"0022-3077","note":"publisher: American Physiological Society","source":"journals-physiology-org.udel.idm.oclc.org (Atypon)","title":"Use-Dependent Plasticity Explains Aftereffects in Visually Guided Locomotor Learning of a Novel Step Length Asymmetry","URL":"http://journals.physiology.org/doi/abs/10.1152/jn.00083.2020","author":[{"family":"Wood","given":"Jonathan"},{"family":"Kim","given":"Hyosub"},{"family":"French","given":"Margaret A"},{"family":"Reisman","given":"Darcy S."},{"family":"Morton","given":"Susanne M."}],"accessed":{"date-parts":[["2020",5,20]]},"issued":{"date-parts":[["2020",5,20]]}}}],"schema":"https://github.com/citation-style-language/schema/raw/master/csl-citation.json"} </w:instrText>
+      </w:r>
+      <w:ins w:id="106" w:author="Jonathan Wood" w:date="2020-08-27T10:56:00Z">
         <w:r>
           <w:rPr>
             <w:rFonts w:eastAsia="Times New Roman"/>
@@ -8126,7 +8978,14 @@
             <w:color w:val="000000"/>
             <w:shd w:val="clear" w:color="auto" w:fill="FFFFFF"/>
           </w:rPr>
-          <w:instrText xml:space="preserve"> ADDIN ZOTERO_ITEM CSL_CITATION {"citationID":"K8H1DPJF","properties":{"formattedCitation":"(French et al., 2018; Wood et al., 2020)","plainCitation":"(French et al., 2018; Wood et al., 2020)","noteIndex":0},"citationItems":[{"id":234,"uris":["http://zotero.org/users/5226272/items/Z9JRGFSD"],"uri":["http://zotero.org/users/5226272/items/Z9JRGFSD"],"itemData":{"id":234,"type":"article-journal","container-title":"Journal of Neurophysiology","DOI":"10.1152/jn.00252.2018","ISSN":"0022-3077, 1522-1598","issue":"4","journalAbbreviation":"J Neurophysiol","language":"en","page":"1923-1931","source":"Crossref","title":"A locomotor learning paradigm using distorted visual feedback elicits strategic learning","volume":"120","author":[{"family":"French","given":"Margaret A."},{"family":"Morton","given":"Susanne M."},{"family":"Charalambous","given":"Charalambos C."},{"family":"Reisman","given":"Darcy S."}],"issued":{"date-parts":[["2018",10]]}}},{"id":1860,"uris":["http://zotero.org/users/5226272/items/9YRCDLCG"],"uri":["http://zotero.org/users/5226272/items/9YRCDLCG"],"itemData":{"id":1860,"type":"article-journal","abstract":"Studies of upper extremity reaching show that use-dependent plasticity, or learning from repetition, plays an important role in shaping motor behaviors. Yet, the impact of repetition on locomotor learning is unclear, despite the fact that gait is developed and practiced over millions of repetitions. To test if repetition alone can induce storage of a novel walking pattern, we instructed two groups of young healthy subjects to learn an asymmetric walking pattern through two distinct learning paradigms. The first group learned a new pattern through an established visual distortion paradigm, which provided both sensory prediction error and repetition of movement patterns to induce walking aftereffects, and the second received veridical feedback with a target change, which provided only repetition (use-dependent plasticity) to induce aftereffects. When feedback was removed, both groups demonstrated aftereffects in the primary outcome, step asymmetry index. Surprisingly, despite the different task demands, both groups produced similar aftereffect magnitudes, which also had similar rates of decay, suggesting that the addition of sensory prediction errors did not improve storage of learning beyond that induced by the use-dependent process alone. To further characterize the use-dependent process, we conducted a second experiment to quantify aftereffect size in a third group that practiced double the asymmetry magnitude. This new group showed a proportionately greater magnitude of the use-dependent aftereffect. Together, these findings show that the primary driver of storage of a new step length asymmetry during visually-guided locomotor learning is repetition, not sensory prediction error, and this effect scales with the learning magnitude.","container-title":"Journal of Neurophysiology","DOI":"10.1152/jn.00083.2020","ISSN":"0022-3077","note":"publisher: American Physiological Society","source":"journals-physiology-org.udel.idm.oclc.org (Atypon)","title":"Use-Dependent Plasticity Explains Aftereffects in Visually Guided Locomotor Learning of a Novel Step Length Asymmetry","URL":"http://journals.physiology.org/doi/abs/10.1152/jn.00083.2020","author":[{"family":"Wood","given":"Jonathan"},{"family":"Kim","given":"Hyosub"},{"family":"French","given":"Margaret A"},{"family":"Reisman","given":"Darcy S."},{"family":"Morton","given":"Susanne M."}],"accessed":{"date-parts":[["2020",5,20]]},"issued":{"date-parts":[["2020",5,20]]}}}],"schema":"https://github.com/citation-style-language/schema/raw/master/csl-citation.json"} </w:instrText>
+          <w:fldChar w:fldCharType="separate"/>
+        </w:r>
+        <w:r>
+          <w:rPr>
+            <w:b/>
+            <w:iCs/>
+          </w:rPr>
+          <w:t>(French et al., 2018; Wood et al., 2020)</w:t>
         </w:r>
         <w:r>
           <w:rPr>
@@ -8136,14 +8995,7 @@
             <w:color w:val="000000"/>
             <w:shd w:val="clear" w:color="auto" w:fill="FFFFFF"/>
           </w:rPr>
-          <w:fldChar w:fldCharType="separate"/>
-        </w:r>
-        <w:r>
-          <w:rPr>
-            <w:b/>
-            <w:iCs/>
-          </w:rPr>
-          <w:t>(French et al., 2018; Wood et al., 2020)</w:t>
+          <w:fldChar w:fldCharType="end"/>
         </w:r>
         <w:r>
           <w:rPr>
@@ -8153,8 +9005,9 @@
             <w:color w:val="000000"/>
             <w:shd w:val="clear" w:color="auto" w:fill="FFFFFF"/>
           </w:rPr>
-          <w:fldChar w:fldCharType="end"/>
-        </w:r>
+          <w:t xml:space="preserve">. For these reasons, we replaced the error-based learning component with a strategic component. The use-dependent plasticity component remains the same as in </w:t>
+        </w:r>
+        <w:proofErr w:type="spellStart"/>
         <w:r>
           <w:rPr>
             <w:rFonts w:eastAsia="Times New Roman"/>
@@ -8163,9 +9016,9 @@
             <w:color w:val="000000"/>
             <w:shd w:val="clear" w:color="auto" w:fill="FFFFFF"/>
           </w:rPr>
-          <w:t xml:space="preserve">. For these reasons, we replaced the error-based learning component with a strategic component. The use-dependent plasticity component remains the same as in </w:t>
-        </w:r>
-        <w:proofErr w:type="spellStart"/>
+          <w:t>Diedrichsen</w:t>
+        </w:r>
+        <w:proofErr w:type="spellEnd"/>
         <w:r>
           <w:rPr>
             <w:rFonts w:eastAsia="Times New Roman"/>
@@ -8174,135 +9027,138 @@
             <w:color w:val="000000"/>
             <w:shd w:val="clear" w:color="auto" w:fill="FFFFFF"/>
           </w:rPr>
-          <w:t>Diedrichsen</w:t>
-        </w:r>
-        <w:proofErr w:type="spellEnd"/>
+          <w:t xml:space="preserve"> et al. 2010. </w:t>
+        </w:r>
         <w:r>
           <w:rPr>
             <w:rFonts w:eastAsia="Times New Roman"/>
-            <w:b/>
+            <w:i/>
             <w:iCs/>
             <w:color w:val="000000"/>
             <w:shd w:val="clear" w:color="auto" w:fill="FFFFFF"/>
           </w:rPr>
-          <w:t xml:space="preserve"> et al. 2010. </w:t>
-        </w:r>
+          <w:t xml:space="preserve"> </w:t>
+        </w:r>
+      </w:ins>
+    </w:p>
+    <w:p>
+      <w:pPr>
+        <w:ind w:left="360"/>
+        <w:rPr>
+          <w:rFonts w:eastAsia="Times New Roman"/>
+          <w:b/>
+          <w:iCs/>
+          <w:color w:val="000000"/>
+          <w:shd w:val="clear" w:color="auto" w:fill="FFFFFF"/>
+        </w:rPr>
+      </w:pPr>
+    </w:p>
+    <w:p>
+      <w:pPr>
+        <w:pStyle w:val="ListParagraph"/>
+        <w:autoSpaceDE w:val="0"/>
+        <w:autoSpaceDN w:val="0"/>
+        <w:adjustRightInd w:val="0"/>
+        <w:ind w:left="360"/>
+        <w:rPr>
+          <w:b/>
+          <w:iCs/>
+          <w:color w:val="000000"/>
+        </w:rPr>
+      </w:pPr>
+      <w:r>
+        <w:rPr>
+          <w:rFonts w:eastAsia="Times New Roman"/>
+          <w:b/>
+          <w:iCs/>
+          <w:color w:val="000000"/>
+          <w:shd w:val="clear" w:color="auto" w:fill="FFFFFF"/>
+        </w:rPr>
+        <w:t xml:space="preserve">We appreciate the reviewer’s concern regarding the intuition behind the different </w:t>
+      </w:r>
+      <w:r>
+        <w:rPr>
+          <w:rFonts w:eastAsia="Times New Roman"/>
+          <w:b/>
+          <w:iCs/>
+          <w:color w:val="000000"/>
+          <w:shd w:val="clear" w:color="auto" w:fill="FFFFFF"/>
+        </w:rPr>
+        <w:t>parameters and</w:t>
+      </w:r>
+      <w:r>
+        <w:rPr>
+          <w:rFonts w:eastAsia="Times New Roman"/>
+          <w:b/>
+          <w:iCs/>
+          <w:color w:val="000000"/>
+          <w:shd w:val="clear" w:color="auto" w:fill="FFFFFF"/>
+        </w:rPr>
+        <w:t xml:space="preserve"> </w:t>
+      </w:r>
+      <w:r>
+        <w:rPr>
+          <w:rFonts w:eastAsia="Times New Roman"/>
+          <w:b/>
+          <w:iCs/>
+          <w:color w:val="000000"/>
+          <w:shd w:val="clear" w:color="auto" w:fill="FFFFFF"/>
+        </w:rPr>
+        <w:t xml:space="preserve">have </w:t>
+      </w:r>
+      <w:r>
+        <w:rPr>
+          <w:rFonts w:eastAsia="Times New Roman"/>
+          <w:b/>
+          <w:iCs/>
+          <w:color w:val="000000"/>
+          <w:shd w:val="clear" w:color="auto" w:fill="FFFFFF"/>
+        </w:rPr>
+        <w:t xml:space="preserve">now </w:t>
+      </w:r>
+      <w:r>
+        <w:rPr>
+          <w:rFonts w:eastAsia="Times New Roman"/>
+          <w:b/>
+          <w:iCs/>
+          <w:color w:val="000000"/>
+          <w:shd w:val="clear" w:color="auto" w:fill="FFFFFF"/>
+        </w:rPr>
+        <w:t xml:space="preserve">included a figure in this response document to demonstrate the different processes fit </w:t>
+      </w:r>
+      <w:r>
+        <w:rPr>
+          <w:rFonts w:eastAsia="Times New Roman"/>
+          <w:b/>
+          <w:iCs/>
+          <w:color w:val="000000"/>
+          <w:shd w:val="clear" w:color="auto" w:fill="FFFFFF"/>
+        </w:rPr>
+        <w:t>to</w:t>
+      </w:r>
+      <w:r>
+        <w:rPr>
+          <w:rFonts w:eastAsia="Times New Roman"/>
+          <w:b/>
+          <w:iCs/>
+          <w:color w:val="000000"/>
+          <w:shd w:val="clear" w:color="auto" w:fill="FFFFFF"/>
+        </w:rPr>
+        <w:t xml:space="preserve"> individuals from our pilot data</w:t>
+      </w:r>
+      <w:ins w:id="107" w:author="Jonathan Wood" w:date="2020-08-27T10:55:00Z">
         <w:r>
           <w:rPr>
             <w:rFonts w:eastAsia="Times New Roman"/>
-            <w:i/>
+            <w:b/>
             <w:iCs/>
             <w:color w:val="000000"/>
             <w:shd w:val="clear" w:color="auto" w:fill="FFFFFF"/>
           </w:rPr>
-          <w:t xml:space="preserve"> </w:t>
+          <w:t xml:space="preserve"> Supplemental</w:t>
         </w:r>
       </w:ins>
-    </w:p>
-    <w:p>
-      <w:pPr>
-        <w:ind w:left="360"/>
-        <w:rPr>
-          <w:rFonts w:eastAsia="Times New Roman"/>
-          <w:b/>
-          <w:iCs/>
-          <w:color w:val="000000"/>
-          <w:shd w:val="clear" w:color="auto" w:fill="FFFFFF"/>
-        </w:rPr>
-      </w:pPr>
-    </w:p>
-    <w:p>
-      <w:pPr>
-        <w:ind w:left="360"/>
-        <w:rPr>
-          <w:rFonts w:eastAsia="Times New Roman"/>
-          <w:b/>
-          <w:iCs/>
-          <w:color w:val="000000"/>
-          <w:shd w:val="clear" w:color="auto" w:fill="FFFFFF"/>
-        </w:rPr>
-      </w:pPr>
-      <w:r>
-        <w:rPr>
-          <w:rFonts w:eastAsia="Times New Roman"/>
-          <w:b/>
-          <w:iCs/>
-          <w:color w:val="000000"/>
-          <w:shd w:val="clear" w:color="auto" w:fill="FFFFFF"/>
-        </w:rPr>
-        <w:t xml:space="preserve">We appreciate the reviewer’s concern regarding the intuition behind the different </w:t>
-      </w:r>
-      <w:r>
-        <w:rPr>
-          <w:rFonts w:eastAsia="Times New Roman"/>
-          <w:b/>
-          <w:iCs/>
-          <w:color w:val="000000"/>
-          <w:shd w:val="clear" w:color="auto" w:fill="FFFFFF"/>
-        </w:rPr>
-        <w:t>parameters and</w:t>
-      </w:r>
-      <w:r>
-        <w:rPr>
-          <w:rFonts w:eastAsia="Times New Roman"/>
-          <w:b/>
-          <w:iCs/>
-          <w:color w:val="000000"/>
-          <w:shd w:val="clear" w:color="auto" w:fill="FFFFFF"/>
-        </w:rPr>
-        <w:t xml:space="preserve"> </w:t>
-      </w:r>
-      <w:r>
-        <w:rPr>
-          <w:rFonts w:eastAsia="Times New Roman"/>
-          <w:b/>
-          <w:iCs/>
-          <w:color w:val="000000"/>
-          <w:shd w:val="clear" w:color="auto" w:fill="FFFFFF"/>
-        </w:rPr>
-        <w:t xml:space="preserve">have </w:t>
-      </w:r>
-      <w:r>
-        <w:rPr>
-          <w:rFonts w:eastAsia="Times New Roman"/>
-          <w:b/>
-          <w:iCs/>
-          <w:color w:val="000000"/>
-          <w:shd w:val="clear" w:color="auto" w:fill="FFFFFF"/>
-        </w:rPr>
-        <w:t xml:space="preserve">now </w:t>
-      </w:r>
-      <w:r>
-        <w:rPr>
-          <w:rFonts w:eastAsia="Times New Roman"/>
-          <w:b/>
-          <w:iCs/>
-          <w:color w:val="000000"/>
-          <w:shd w:val="clear" w:color="auto" w:fill="FFFFFF"/>
-        </w:rPr>
-        <w:t xml:space="preserve">included a figure in this response document to demonstrate the different processes fit </w:t>
-      </w:r>
-      <w:r>
-        <w:rPr>
-          <w:rFonts w:eastAsia="Times New Roman"/>
-          <w:b/>
-          <w:iCs/>
-          <w:color w:val="000000"/>
-          <w:shd w:val="clear" w:color="auto" w:fill="FFFFFF"/>
-        </w:rPr>
-        <w:t>to</w:t>
-      </w:r>
-      <w:r>
-        <w:rPr>
-          <w:rFonts w:eastAsia="Times New Roman"/>
-          <w:b/>
-          <w:iCs/>
-          <w:color w:val="000000"/>
-          <w:shd w:val="clear" w:color="auto" w:fill="FFFFFF"/>
-        </w:rPr>
-        <w:t xml:space="preserve"> individuals from our pilot data</w:t>
-      </w:r>
-      <w:ins w:id="38" w:author="Jonathan Wood" w:date="2020-08-27T10:55:00Z">
+      <w:ins w:id="108" w:author="Jonathan Wood" w:date="2020-08-27T10:56:00Z">
         <w:r>
           <w:rPr>
             <w:rFonts w:eastAsia="Times New Roman"/>
@@ -8311,10 +9167,10 @@
             <w:color w:val="000000"/>
             <w:shd w:val="clear" w:color="auto" w:fill="FFFFFF"/>
           </w:rPr>
-          <w:t xml:space="preserve"> Supplemental</w:t>
+          <w:t xml:space="preserve"> figure 1, included </w:t>
         </w:r>
       </w:ins>
-      <w:ins w:id="39" w:author="Jonathan Wood" w:date="2020-08-27T10:56:00Z">
+      <w:ins w:id="109" w:author="Jonathan Wood" w:date="2020-08-27T13:07:00Z">
         <w:r>
           <w:rPr>
             <w:rFonts w:eastAsia="Times New Roman"/>
@@ -8323,7 +9179,7 @@
             <w:color w:val="000000"/>
             <w:shd w:val="clear" w:color="auto" w:fill="FFFFFF"/>
           </w:rPr>
-          <w:t xml:space="preserve"> figure 1, included below</w:t>
+          <w:t>at the end of this comment</w:t>
         </w:r>
       </w:ins>
       <w:r>
@@ -8334,338 +9190,513 @@
           <w:color w:val="000000"/>
           <w:shd w:val="clear" w:color="auto" w:fill="FFFFFF"/>
         </w:rPr>
+        <w:t>.</w:t>
+      </w:r>
+      <w:del w:id="110" w:author="Jonathan Wood" w:date="2020-08-27T13:07:00Z">
+        <w:r>
+          <w:rPr>
+            <w:rFonts w:eastAsia="Times New Roman"/>
+            <w:b/>
+            <w:iCs/>
+            <w:color w:val="000000"/>
+            <w:shd w:val="clear" w:color="auto" w:fill="FFFFFF"/>
+          </w:rPr>
+          <w:delText xml:space="preserve"> </w:delText>
+        </w:r>
+      </w:del>
+      <w:ins w:id="111" w:author="Jonathan Wood" w:date="2020-08-27T13:07:00Z">
+        <w:r>
+          <w:rPr>
+            <w:rFonts w:eastAsia="Times New Roman"/>
+            <w:b/>
+            <w:iCs/>
+            <w:color w:val="000000"/>
+            <w:shd w:val="clear" w:color="auto" w:fill="FFFFFF"/>
+          </w:rPr>
+          <w:t xml:space="preserve"> </w:t>
+        </w:r>
+      </w:ins>
+      <w:ins w:id="112" w:author="Jonathan Wood" w:date="2020-08-27T12:51:00Z">
+        <w:r>
+          <w:rPr>
+            <w:b/>
+            <w:iCs/>
+            <w:color w:val="000000"/>
+          </w:rPr>
+          <w:t>This figure demonstrates the model fits to binned (bins of 3) individual data for the 2 participants who completed both conditions. We fit the models by concatenating each condition for one participant and fitting each model as described in the Model Based Methods (lines</w:t>
+        </w:r>
+        <w:r>
+          <w:rPr>
+            <w:b/>
+            <w:iCs/>
+            <w:color w:val="000000"/>
+          </w:rPr>
+          <w:t xml:space="preserve"> 376-378</w:t>
+        </w:r>
+        <w:r>
+          <w:rPr>
+            <w:b/>
+            <w:iCs/>
+            <w:color w:val="000000"/>
+          </w:rPr>
+          <w:t>). This figure demonstrates that the models adequately describe the individual data during Learning and Washout for the Consistent and High Variability conditions (</w:t>
+        </w:r>
+        <w:r>
+          <w:rPr>
+            <w:b/>
+            <w:iCs/>
+            <w:color w:val="000000"/>
+          </w:rPr>
+          <w:t>r</w:t>
+        </w:r>
+        <w:r>
+          <w:rPr>
+            <w:b/>
+            <w:iCs/>
+            <w:color w:val="000000"/>
+            <w:vertAlign w:val="superscript"/>
+          </w:rPr>
+          <w:t>2</w:t>
+        </w:r>
+        <w:r>
+          <w:rPr>
+            <w:b/>
+            <w:iCs/>
+            <w:color w:val="000000"/>
+          </w:rPr>
+          <w:t xml:space="preserve"> range 0.89 to 0.95). Furthermore, we added plots of the pilot data and model predictions for both our measurements of aftereffects in the same figure. We plan on reporting a similar figure when we resubmit for phase 2 (lines</w:t>
+        </w:r>
+        <w:r>
+          <w:rPr>
+            <w:b/>
+            <w:iCs/>
+            <w:color w:val="000000"/>
+          </w:rPr>
+          <w:t xml:space="preserve"> 379-380</w:t>
+        </w:r>
+        <w:r>
+          <w:rPr>
+            <w:b/>
+            <w:iCs/>
+            <w:color w:val="000000"/>
+          </w:rPr>
+          <w:t xml:space="preserve">). </w:t>
+        </w:r>
+      </w:ins>
+    </w:p>
+    <w:p>
+      <w:pPr>
+        <w:ind w:left="360"/>
+        <w:rPr>
+          <w:rFonts w:eastAsia="Times New Roman"/>
+          <w:b/>
+          <w:iCs/>
+          <w:color w:val="000000"/>
+          <w:shd w:val="clear" w:color="auto" w:fill="FFFFFF"/>
+        </w:rPr>
+      </w:pPr>
+    </w:p>
+    <w:p>
+      <w:pPr>
+        <w:ind w:left="360"/>
+        <w:rPr>
+          <w:rFonts w:eastAsia="Times New Roman"/>
+          <w:b/>
+          <w:iCs/>
+          <w:color w:val="000000"/>
+          <w:shd w:val="clear" w:color="auto" w:fill="FFFFFF"/>
+        </w:rPr>
+      </w:pPr>
+      <w:proofErr w:type="gramStart"/>
+      <w:r>
+        <w:rPr>
+          <w:rFonts w:eastAsia="Times New Roman"/>
+          <w:b/>
+          <w:iCs/>
+          <w:color w:val="000000"/>
+          <w:shd w:val="clear" w:color="auto" w:fill="FFFFFF"/>
+        </w:rPr>
+        <w:t>With regard to</w:t>
+      </w:r>
+      <w:proofErr w:type="gramEnd"/>
+      <w:r>
+        <w:rPr>
+          <w:rFonts w:eastAsia="Times New Roman"/>
+          <w:b/>
+          <w:iCs/>
+          <w:color w:val="000000"/>
+          <w:shd w:val="clear" w:color="auto" w:fill="FFFFFF"/>
+        </w:rPr>
+        <w:t xml:space="preserve"> the retention parameter of the strategic model, we have </w:t>
+      </w:r>
+      <w:r>
+        <w:rPr>
+          <w:rFonts w:eastAsia="Times New Roman"/>
+          <w:b/>
+          <w:iCs/>
+          <w:color w:val="000000"/>
+          <w:shd w:val="clear" w:color="auto" w:fill="FFFFFF"/>
+        </w:rPr>
+        <w:t>add</w:t>
+      </w:r>
+      <w:r>
+        <w:rPr>
+          <w:rFonts w:eastAsia="Times New Roman"/>
+          <w:b/>
+          <w:iCs/>
+          <w:color w:val="000000"/>
+          <w:shd w:val="clear" w:color="auto" w:fill="FFFFFF"/>
+        </w:rPr>
+        <w:t>ed</w:t>
+      </w:r>
+      <w:r>
+        <w:rPr>
+          <w:rFonts w:eastAsia="Times New Roman"/>
+          <w:b/>
+          <w:iCs/>
+          <w:color w:val="000000"/>
+          <w:shd w:val="clear" w:color="auto" w:fill="FFFFFF"/>
+        </w:rPr>
+        <w:t xml:space="preserve"> details of our description of the </w:t>
+      </w:r>
+      <w:r>
+        <w:rPr>
+          <w:rFonts w:eastAsia="Times New Roman"/>
+          <w:b/>
+          <w:i/>
+          <w:iCs/>
+          <w:color w:val="000000"/>
+          <w:shd w:val="clear" w:color="auto" w:fill="FFFFFF"/>
+        </w:rPr>
+        <w:t>A</w:t>
+      </w:r>
+      <w:r>
+        <w:rPr>
+          <w:rFonts w:eastAsia="Times New Roman"/>
+          <w:b/>
+          <w:iCs/>
+          <w:color w:val="000000"/>
+          <w:shd w:val="clear" w:color="auto" w:fill="FFFFFF"/>
+        </w:rPr>
+        <w:t xml:space="preserve"> </w:t>
+      </w:r>
+      <w:r>
+        <w:rPr>
+          <w:rFonts w:eastAsia="Times New Roman"/>
+          <w:b/>
+          <w:iCs/>
+          <w:color w:val="000000"/>
+          <w:shd w:val="clear" w:color="auto" w:fill="FFFFFF"/>
+        </w:rPr>
+        <w:t xml:space="preserve">term </w:t>
+      </w:r>
+      <w:r>
+        <w:rPr>
+          <w:rFonts w:eastAsia="Times New Roman"/>
+          <w:b/>
+          <w:iCs/>
+          <w:color w:val="000000"/>
+          <w:shd w:val="clear" w:color="auto" w:fill="FFFFFF"/>
+        </w:rPr>
+        <w:t xml:space="preserve">in the Model Based Analysis section (lines </w:t>
+      </w:r>
+      <w:r>
+        <w:rPr>
+          <w:rFonts w:eastAsia="Times New Roman"/>
+          <w:b/>
+          <w:iCs/>
+          <w:color w:val="000000"/>
+          <w:shd w:val="clear" w:color="auto" w:fill="FFFFFF"/>
+        </w:rPr>
+        <w:t>229-231</w:t>
+      </w:r>
+      <w:r>
+        <w:rPr>
+          <w:rFonts w:eastAsia="Times New Roman"/>
+          <w:b/>
+          <w:iCs/>
+          <w:color w:val="000000"/>
+          <w:shd w:val="clear" w:color="auto" w:fill="FFFFFF"/>
+        </w:rPr>
+        <w:t xml:space="preserve">). The </w:t>
+      </w:r>
+      <w:r>
+        <w:rPr>
+          <w:rFonts w:eastAsia="Times New Roman"/>
+          <w:b/>
+          <w:i/>
+          <w:iCs/>
+          <w:color w:val="000000"/>
+          <w:shd w:val="clear" w:color="auto" w:fill="FFFFFF"/>
+        </w:rPr>
+        <w:t>A</w:t>
+      </w:r>
+      <w:r>
+        <w:rPr>
+          <w:rFonts w:eastAsia="Times New Roman"/>
+          <w:b/>
+          <w:i/>
+          <w:iCs/>
+          <w:color w:val="000000"/>
+          <w:shd w:val="clear" w:color="auto" w:fill="FFFFFF"/>
+        </w:rPr>
+        <w:t xml:space="preserve"> </w:t>
+      </w:r>
+      <w:r>
+        <w:rPr>
+          <w:rFonts w:eastAsia="Times New Roman"/>
+          <w:b/>
+          <w:iCs/>
+          <w:color w:val="000000"/>
+          <w:shd w:val="clear" w:color="auto" w:fill="FFFFFF"/>
+        </w:rPr>
+        <w:t xml:space="preserve">term represents </w:t>
+      </w:r>
+      <w:r>
+        <w:rPr>
+          <w:rFonts w:eastAsia="Times New Roman"/>
+          <w:b/>
+          <w:iCs/>
+          <w:color w:val="000000"/>
+          <w:shd w:val="clear" w:color="auto" w:fill="FFFFFF"/>
+        </w:rPr>
+        <w:t>the proportion of the prior strategy that is retained from one stride</w:t>
+      </w:r>
+      <w:r>
+        <w:rPr>
+          <w:rFonts w:eastAsia="Times New Roman"/>
+          <w:b/>
+          <w:iCs/>
+          <w:color w:val="000000"/>
+          <w:shd w:val="clear" w:color="auto" w:fill="FFFFFF"/>
+        </w:rPr>
+        <w:t xml:space="preserve"> </w:t>
+      </w:r>
+      <w:r>
+        <w:rPr>
+          <w:rFonts w:eastAsia="Times New Roman"/>
+          <w:b/>
+          <w:iCs/>
+          <w:color w:val="000000"/>
+          <w:shd w:val="clear" w:color="auto" w:fill="FFFFFF"/>
+        </w:rPr>
+        <w:t>to the next</w:t>
+      </w:r>
+      <w:r>
+        <w:rPr>
+          <w:rFonts w:eastAsia="Times New Roman"/>
+          <w:b/>
+          <w:iCs/>
+          <w:color w:val="000000"/>
+          <w:shd w:val="clear" w:color="auto" w:fill="FFFFFF"/>
+        </w:rPr>
         <w:t xml:space="preserve">. </w:t>
       </w:r>
-    </w:p>
-    <w:p>
-      <w:pPr>
-        <w:ind w:left="360"/>
-        <w:rPr>
-          <w:rFonts w:eastAsia="Times New Roman"/>
-          <w:b/>
-          <w:iCs/>
-          <w:color w:val="000000"/>
-          <w:shd w:val="clear" w:color="auto" w:fill="FFFFFF"/>
-        </w:rPr>
-      </w:pPr>
-    </w:p>
-    <w:p>
-      <w:pPr>
-        <w:ind w:left="360"/>
-        <w:rPr>
-          <w:rFonts w:eastAsia="Times New Roman"/>
-          <w:b/>
-          <w:iCs/>
-          <w:color w:val="000000"/>
-          <w:shd w:val="clear" w:color="auto" w:fill="FFFFFF"/>
-        </w:rPr>
-      </w:pPr>
-      <w:proofErr w:type="gramStart"/>
-      <w:r>
-        <w:rPr>
-          <w:rFonts w:eastAsia="Times New Roman"/>
-          <w:b/>
-          <w:iCs/>
-          <w:color w:val="000000"/>
-          <w:shd w:val="clear" w:color="auto" w:fill="FFFFFF"/>
-        </w:rPr>
-        <w:t>With regard to</w:t>
-      </w:r>
-      <w:proofErr w:type="gramEnd"/>
-      <w:r>
-        <w:rPr>
-          <w:rFonts w:eastAsia="Times New Roman"/>
-          <w:b/>
-          <w:iCs/>
-          <w:color w:val="000000"/>
-          <w:shd w:val="clear" w:color="auto" w:fill="FFFFFF"/>
-        </w:rPr>
-        <w:t xml:space="preserve"> the retention parameter of the strategic model, we have </w:t>
-      </w:r>
-      <w:r>
-        <w:rPr>
-          <w:rFonts w:eastAsia="Times New Roman"/>
-          <w:b/>
-          <w:iCs/>
-          <w:color w:val="000000"/>
-          <w:shd w:val="clear" w:color="auto" w:fill="FFFFFF"/>
-        </w:rPr>
-        <w:t>add</w:t>
-      </w:r>
-      <w:r>
-        <w:rPr>
-          <w:rFonts w:eastAsia="Times New Roman"/>
-          <w:b/>
-          <w:iCs/>
-          <w:color w:val="000000"/>
-          <w:shd w:val="clear" w:color="auto" w:fill="FFFFFF"/>
-        </w:rPr>
-        <w:t>ed</w:t>
-      </w:r>
-      <w:r>
-        <w:rPr>
-          <w:rFonts w:eastAsia="Times New Roman"/>
-          <w:b/>
-          <w:iCs/>
-          <w:color w:val="000000"/>
-          <w:shd w:val="clear" w:color="auto" w:fill="FFFFFF"/>
-        </w:rPr>
-        <w:t xml:space="preserve"> details of our description of the </w:t>
-      </w:r>
-      <w:r>
-        <w:rPr>
-          <w:rFonts w:eastAsia="Times New Roman"/>
-          <w:b/>
+      <w:r>
+        <w:rPr>
+          <w:rFonts w:eastAsia="Times New Roman"/>
+          <w:b/>
+          <w:iCs/>
+          <w:color w:val="000000"/>
+          <w:shd w:val="clear" w:color="auto" w:fill="FFFFFF"/>
+        </w:rPr>
+        <w:t xml:space="preserve">One justification for its inclusion is the assumption that participants remember some proportion of their explicit action selection. For example, </w:t>
+      </w:r>
+      <w:r>
+        <w:rPr>
+          <w:rFonts w:eastAsia="Times New Roman"/>
+          <w:b/>
+          <w:iCs/>
+          <w:color w:val="000000"/>
+          <w:shd w:val="clear" w:color="auto" w:fill="FFFFFF"/>
+        </w:rPr>
+        <w:t>when a participant aims for a target, they would remember the general area where they aimed previously</w:t>
+      </w:r>
+      <w:r>
+        <w:rPr>
+          <w:rFonts w:eastAsia="Times New Roman"/>
+          <w:b/>
+          <w:iCs/>
+          <w:color w:val="000000"/>
+          <w:shd w:val="clear" w:color="auto" w:fill="FFFFFF"/>
+        </w:rPr>
+        <w:t xml:space="preserve">. The fact that this retention factor is less than 1 indicates that the memory is not perfect, as it may be corrupted by noise or decay with time. </w:t>
+      </w:r>
+      <w:commentRangeStart w:id="113"/>
+      <w:r>
+        <w:rPr>
+          <w:rFonts w:eastAsia="Times New Roman"/>
+          <w:b/>
+          <w:iCs/>
+          <w:color w:val="000000"/>
+          <w:shd w:val="clear" w:color="auto" w:fill="FFFFFF"/>
+        </w:rPr>
+        <w:t xml:space="preserve">In a previous model of strategic learning during reaching </w:t>
+      </w:r>
+      <w:r>
+        <w:rPr>
+          <w:rFonts w:eastAsia="Times New Roman"/>
+          <w:b/>
+          <w:iCs/>
+          <w:color w:val="000000"/>
+          <w:shd w:val="clear" w:color="auto" w:fill="FFFFFF"/>
+        </w:rPr>
+        <w:fldChar w:fldCharType="begin"/>
+      </w:r>
+      <w:r>
+        <w:rPr>
+          <w:rFonts w:eastAsia="Times New Roman"/>
+          <w:b/>
+          <w:iCs/>
+          <w:color w:val="000000"/>
+          <w:shd w:val="clear" w:color="auto" w:fill="FFFFFF"/>
+        </w:rPr>
+        <w:instrText xml:space="preserve"> ADDIN ZOTERO_ITEM CSL_CITATION {"citationID":"07jUVgG9","properties":{"formattedCitation":"(Taylor and Ivry, 2011)","plainCitation":"(Taylor and Ivry, 2011)","noteIndex":0},"citationItems":[{"id":1341,"uris":["http://zotero.org/users/5226272/items/GP7RC8XT"],"uri":["http://zotero.org/users/5226272/items/GP7RC8XT"],"itemData":{"id":1341,"type":"article-journal","abstract":"Visuomotor rotation tasks have proven to be a powerful tool to study adaptation of the motor system. While adaptation in such tasks is seemingly automatic and incremental, participants may gain knowledge of the perturbation and invoke a compensatory strategy. When provided with an explicit strategy to counteract a rotation, participants are initially very accurate, even without on-line feedback. Surprisingly, with further testing, the angle of their reaching movements drifts in the direction of the strategy, producing an increase in endpoint errors. This drift is attributed to the gradual adaptation of an internal model that operates independently from the strategy, even at the cost of task accuracy. Here we identify constraints that influence this process, allowing us to explore models of the interaction between strategic and implicit changes during visuomotor adaptation. When the adaptation phase was extended, participants eventually modified their strategy to offset the rise in endpoint errors. Moreover, when we removed visual markers that provided external landmarks to support a strategy, the degree of drift was sharply attenuated. These effects are accounted for by a setpoint state-space model in which a strategy is flexibly adjusted to offset performance errors arising from the implicit adaptation of an internal model. More generally, these results suggest that strategic processes may operate in many studies of visuomotor adaptation, with participants arriving at a synergy between a strategic plan and the effects of sensorimotor adaptation.","container-title":"PLoS Computational Biology","DOI":"10.1371/journal.pcbi.1001096","ISSN":"1553-7358","issue":"3","journalAbbreviation":"PLoS Comput Biol","language":"en","source":"DOI.org (Crossref)","title":"Flexible cognitive strategies during motor learning","URL":"http://dx.plos.org/10.1371/journal.pcbi.1001096","volume":"7","author":[{"family":"Taylor","given":"Jordan A."},{"family":"Ivry","given":"Richard B."}],"editor":[{"family":"Diedrichsen","given":"Jörn"}],"accessed":{"date-parts":[["2020",1,20]]},"issued":{"date-parts":[["2011",3,3]]}}}],"schema":"https://github.com/citation-style-language/schema/raw/master/csl-citation.json"} </w:instrText>
+      </w:r>
+      <w:r>
+        <w:rPr>
+          <w:rFonts w:eastAsia="Times New Roman"/>
+          <w:b/>
+          <w:iCs/>
+          <w:color w:val="000000"/>
+          <w:shd w:val="clear" w:color="auto" w:fill="FFFFFF"/>
+        </w:rPr>
+        <w:fldChar w:fldCharType="separate"/>
+      </w:r>
+      <w:r>
+        <w:rPr>
+          <w:b/>
+        </w:rPr>
+        <w:t>(Taylor and Ivry, 2011)</w:t>
+      </w:r>
+      <w:r>
+        <w:rPr>
+          <w:rFonts w:eastAsia="Times New Roman"/>
+          <w:b/>
+          <w:iCs/>
+          <w:color w:val="000000"/>
+          <w:shd w:val="clear" w:color="auto" w:fill="FFFFFF"/>
+        </w:rPr>
+        <w:fldChar w:fldCharType="end"/>
+      </w:r>
+      <w:r>
+        <w:rPr>
+          <w:rFonts w:eastAsia="Times New Roman"/>
+          <w:b/>
+          <w:iCs/>
+          <w:color w:val="000000"/>
+          <w:shd w:val="clear" w:color="auto" w:fill="FFFFFF"/>
+        </w:rPr>
+        <w:t xml:space="preserve">, the memory term </w:t>
+      </w:r>
+      <w:commentRangeEnd w:id="113"/>
+      <w:r>
+        <w:rPr>
+          <w:rStyle w:val="CommentReference"/>
+        </w:rPr>
+        <w:commentReference w:id="113"/>
+      </w:r>
+      <w:r>
+        <w:rPr>
+          <w:rFonts w:eastAsia="Times New Roman"/>
+          <w:b/>
+          <w:iCs/>
+          <w:color w:val="000000"/>
+          <w:shd w:val="clear" w:color="auto" w:fill="FFFFFF"/>
+        </w:rPr>
+        <w:t xml:space="preserve">was a core feature of the model and demonstrated sensitivity to the quality of visual feedback, something that makes intuitive sense given our example of trying to remember where you last directed your </w:t>
+      </w:r>
+      <w:del w:id="114" w:author="Jonathan Wood" w:date="2020-08-27T13:12:00Z">
+        <w:r>
+          <w:rPr>
+            <w:rFonts w:eastAsia="Times New Roman"/>
+            <w:b/>
+            <w:iCs/>
+            <w:color w:val="000000"/>
+            <w:shd w:val="clear" w:color="auto" w:fill="FFFFFF"/>
+          </w:rPr>
+          <w:delText>reach</w:delText>
+        </w:r>
+      </w:del>
+      <w:ins w:id="115" w:author="Jonathan Wood" w:date="2020-08-27T13:12:00Z">
+        <w:r>
+          <w:rPr>
+            <w:rFonts w:eastAsia="Times New Roman"/>
+            <w:b/>
+            <w:iCs/>
+            <w:color w:val="000000"/>
+            <w:shd w:val="clear" w:color="auto" w:fill="FFFFFF"/>
+          </w:rPr>
+          <w:t>step</w:t>
+        </w:r>
+      </w:ins>
+      <w:r>
+        <w:rPr>
+          <w:rFonts w:eastAsia="Times New Roman"/>
+          <w:b/>
+          <w:iCs/>
+          <w:color w:val="000000"/>
+          <w:shd w:val="clear" w:color="auto" w:fill="FFFFFF"/>
+        </w:rPr>
+        <w:t xml:space="preserve">. </w:t>
+      </w:r>
+    </w:p>
+    <w:p>
+      <w:pPr>
+        <w:ind w:left="360"/>
+        <w:rPr>
+          <w:rFonts w:eastAsia="Times New Roman"/>
+          <w:b/>
+          <w:iCs/>
+          <w:color w:val="000000"/>
+          <w:shd w:val="clear" w:color="auto" w:fill="FFFFFF"/>
+        </w:rPr>
+      </w:pPr>
+    </w:p>
+    <w:p>
+      <w:pPr>
+        <w:pStyle w:val="ListParagraph"/>
+        <w:autoSpaceDE w:val="0"/>
+        <w:autoSpaceDN w:val="0"/>
+        <w:adjustRightInd w:val="0"/>
+        <w:ind w:left="360"/>
+        <w:rPr>
           <w:i/>
           <w:iCs/>
           <w:color w:val="000000"/>
-          <w:shd w:val="clear" w:color="auto" w:fill="FFFFFF"/>
-        </w:rPr>
-        <w:t>A</w:t>
-      </w:r>
-      <w:r>
-        <w:rPr>
-          <w:rFonts w:eastAsia="Times New Roman"/>
-          <w:b/>
-          <w:iCs/>
-          <w:color w:val="000000"/>
-          <w:shd w:val="clear" w:color="auto" w:fill="FFFFFF"/>
-        </w:rPr>
-        <w:t xml:space="preserve"> </w:t>
-      </w:r>
-      <w:r>
-        <w:rPr>
-          <w:rFonts w:eastAsia="Times New Roman"/>
-          <w:b/>
-          <w:iCs/>
-          <w:color w:val="000000"/>
-          <w:shd w:val="clear" w:color="auto" w:fill="FFFFFF"/>
-        </w:rPr>
-        <w:t xml:space="preserve">term </w:t>
-      </w:r>
-      <w:r>
-        <w:rPr>
-          <w:rFonts w:eastAsia="Times New Roman"/>
-          <w:b/>
-          <w:iCs/>
-          <w:color w:val="000000"/>
-          <w:shd w:val="clear" w:color="auto" w:fill="FFFFFF"/>
-        </w:rPr>
-        <w:t xml:space="preserve">in the Model Based Analysis section (lines </w:t>
-      </w:r>
-      <w:r>
-        <w:rPr>
-          <w:rFonts w:eastAsia="Times New Roman"/>
-          <w:b/>
-          <w:iCs/>
-          <w:color w:val="000000"/>
-          <w:shd w:val="clear" w:color="auto" w:fill="FFFFFF"/>
-        </w:rPr>
-        <w:t>229-231</w:t>
-      </w:r>
-      <w:r>
-        <w:rPr>
-          <w:rFonts w:eastAsia="Times New Roman"/>
-          <w:b/>
-          <w:iCs/>
-          <w:color w:val="000000"/>
-          <w:shd w:val="clear" w:color="auto" w:fill="FFFFFF"/>
-        </w:rPr>
-        <w:t xml:space="preserve">). The </w:t>
-      </w:r>
-      <w:r>
-        <w:rPr>
-          <w:rFonts w:eastAsia="Times New Roman"/>
-          <w:b/>
+        </w:rPr>
+      </w:pPr>
+      <w:r>
+        <w:rPr>
           <w:i/>
           <w:iCs/>
           <w:color w:val="000000"/>
-          <w:shd w:val="clear" w:color="auto" w:fill="FFFFFF"/>
-        </w:rPr>
-        <w:t>A</w:t>
-      </w:r>
-      <w:r>
-        <w:rPr>
-          <w:rFonts w:eastAsia="Times New Roman"/>
-          <w:b/>
+        </w:rPr>
+        <w:t>Supplemental Figure 1:</w:t>
+      </w:r>
+    </w:p>
+    <w:p>
+      <w:pPr>
+        <w:ind w:left="360"/>
+        <w:rPr>
+          <w:rFonts w:eastAsia="Times New Roman"/>
+          <w:b/>
+          <w:iCs/>
+          <w:color w:val="000000"/>
+          <w:shd w:val="clear" w:color="auto" w:fill="FFFFFF"/>
+        </w:rPr>
+      </w:pPr>
+      <w:r>
+        <w:rPr>
           <w:i/>
           <w:iCs/>
-          <w:color w:val="000000"/>
-          <w:shd w:val="clear" w:color="auto" w:fill="FFFFFF"/>
-        </w:rPr>
-        <w:t xml:space="preserve"> </w:t>
-      </w:r>
-      <w:r>
-        <w:rPr>
-          <w:rFonts w:eastAsia="Times New Roman"/>
-          <w:b/>
-          <w:iCs/>
-          <w:color w:val="000000"/>
-          <w:shd w:val="clear" w:color="auto" w:fill="FFFFFF"/>
-        </w:rPr>
-        <w:t xml:space="preserve">term represents </w:t>
-      </w:r>
-      <w:r>
-        <w:rPr>
-          <w:rFonts w:eastAsia="Times New Roman"/>
-          <w:b/>
-          <w:iCs/>
-          <w:color w:val="000000"/>
-          <w:shd w:val="clear" w:color="auto" w:fill="FFFFFF"/>
-        </w:rPr>
-        <w:t>the proportion of the prior strategy that is retained from one stride</w:t>
-      </w:r>
-      <w:r>
-        <w:rPr>
-          <w:rFonts w:eastAsia="Times New Roman"/>
-          <w:b/>
-          <w:iCs/>
-          <w:color w:val="000000"/>
-          <w:shd w:val="clear" w:color="auto" w:fill="FFFFFF"/>
-        </w:rPr>
-        <w:t xml:space="preserve"> </w:t>
-      </w:r>
-      <w:r>
-        <w:rPr>
-          <w:rFonts w:eastAsia="Times New Roman"/>
-          <w:b/>
-          <w:iCs/>
-          <w:color w:val="000000"/>
-          <w:shd w:val="clear" w:color="auto" w:fill="FFFFFF"/>
-        </w:rPr>
-        <w:t>to the next</w:t>
-      </w:r>
-      <w:r>
-        <w:rPr>
-          <w:rFonts w:eastAsia="Times New Roman"/>
-          <w:b/>
-          <w:iCs/>
-          <w:color w:val="000000"/>
-          <w:shd w:val="clear" w:color="auto" w:fill="FFFFFF"/>
-        </w:rPr>
-        <w:t xml:space="preserve">. </w:t>
-      </w:r>
-      <w:r>
-        <w:rPr>
-          <w:rFonts w:eastAsia="Times New Roman"/>
-          <w:b/>
-          <w:iCs/>
-          <w:color w:val="000000"/>
-          <w:shd w:val="clear" w:color="auto" w:fill="FFFFFF"/>
-        </w:rPr>
-        <w:t xml:space="preserve">One justification for its inclusion is the assumption that participants remember some proportion of their explicit action selection. For example, </w:t>
-      </w:r>
-      <w:r>
-        <w:rPr>
-          <w:rFonts w:eastAsia="Times New Roman"/>
-          <w:b/>
-          <w:iCs/>
-          <w:color w:val="000000"/>
-          <w:shd w:val="clear" w:color="auto" w:fill="FFFFFF"/>
-        </w:rPr>
-        <w:t>when a participant aims for a target, they would remember the general area where they aimed previously</w:t>
-      </w:r>
-      <w:r>
-        <w:rPr>
-          <w:rFonts w:eastAsia="Times New Roman"/>
-          <w:b/>
-          <w:iCs/>
-          <w:color w:val="000000"/>
-          <w:shd w:val="clear" w:color="auto" w:fill="FFFFFF"/>
-        </w:rPr>
-        <w:t xml:space="preserve">. The fact that this retention factor is less than 1 indicates that the memory is not perfect, as it may be corrupted by noise or decay with time. In a previous model of strategic learning during reaching </w:t>
-      </w:r>
-      <w:r>
-        <w:rPr>
-          <w:rFonts w:eastAsia="Times New Roman"/>
-          <w:b/>
-          <w:iCs/>
-          <w:color w:val="000000"/>
-          <w:shd w:val="clear" w:color="auto" w:fill="FFFFFF"/>
-        </w:rPr>
-        <w:fldChar w:fldCharType="begin"/>
-      </w:r>
-      <w:r>
-        <w:rPr>
-          <w:rFonts w:eastAsia="Times New Roman"/>
-          <w:b/>
-          <w:iCs/>
-          <w:color w:val="000000"/>
-          <w:shd w:val="clear" w:color="auto" w:fill="FFFFFF"/>
-        </w:rPr>
-        <w:instrText xml:space="preserve"> ADDIN ZOTERO_ITEM CSL_CITATION {"citationID":"07jUVgG9","properties":{"formattedCitation":"(Taylor and Ivry, 2011)","plainCitation":"(Taylor and Ivry, 2011)","noteIndex":0},"citationItems":[{"id":1341,"uris":["http://zotero.org/users/5226272/items/GP7RC8XT"],"uri":["http://zotero.org/users/5226272/items/GP7RC8XT"],"itemData":{"id":1341,"type":"article-journal","abstract":"Visuomotor rotation tasks have proven to be a powerful tool to study adaptation of the motor system. While adaptation in such tasks is seemingly automatic and incremental, participants may gain knowledge of the perturbation and invoke a compensatory strategy. When provided with an explicit strategy to counteract a rotation, participants are initially very accurate, even without on-line feedback. Surprisingly, with further testing, the angle of their reaching movements drifts in the direction of the strategy, producing an increase in endpoint errors. This drift is attributed to the gradual adaptation of an internal model that operates independently from the strategy, even at the cost of task accuracy. Here we identify constraints that influence this process, allowing us to explore models of the interaction between strategic and implicit changes during visuomotor adaptation. When the adaptation phase was extended, participants eventually modified their strategy to offset the rise in endpoint errors. Moreover, when we removed visual markers that provided external landmarks to support a strategy, the degree of drift was sharply attenuated. These effects are accounted for by a setpoint state-space model in which a strategy is flexibly adjusted to offset performance errors arising from the implicit adaptation of an internal model. More generally, these results suggest that strategic processes may operate in many studies of visuomotor adaptation, with participants arriving at a synergy between a strategic plan and the effects of sensorimotor adaptation.","container-title":"PLoS Computational Biology","DOI":"10.1371/journal.pcbi.1001096","ISSN":"1553-7358","issue":"3","journalAbbreviation":"PLoS Comput Biol","language":"en","source":"DOI.org (Crossref)","title":"Flexible cognitive strategies during motor learning","URL":"http://dx.plos.org/10.1371/journal.pcbi.1001096","volume":"7","author":[{"family":"Taylor","given":"Jordan A."},{"family":"Ivry","given":"Richard B."}],"editor":[{"family":"Diedrichsen","given":"Jörn"}],"accessed":{"date-parts":[["2020",1,20]]},"issued":{"date-parts":[["2011",3,3]]}}}],"schema":"https://github.com/citation-style-language/schema/raw/master/csl-citation.json"} </w:instrText>
-      </w:r>
-      <w:r>
-        <w:rPr>
-          <w:rFonts w:eastAsia="Times New Roman"/>
-          <w:b/>
-          <w:iCs/>
-          <w:color w:val="000000"/>
-          <w:shd w:val="clear" w:color="auto" w:fill="FFFFFF"/>
-        </w:rPr>
-        <w:fldChar w:fldCharType="separate"/>
-      </w:r>
-      <w:r>
-        <w:rPr>
-          <w:b/>
-        </w:rPr>
-        <w:t>(Taylor and Ivry, 2011)</w:t>
-      </w:r>
-      <w:r>
-        <w:rPr>
-          <w:rFonts w:eastAsia="Times New Roman"/>
-          <w:b/>
-          <w:iCs/>
-          <w:color w:val="000000"/>
-          <w:shd w:val="clear" w:color="auto" w:fill="FFFFFF"/>
-        </w:rPr>
-        <w:fldChar w:fldCharType="end"/>
-      </w:r>
-      <w:r>
-        <w:rPr>
-          <w:rFonts w:eastAsia="Times New Roman"/>
-          <w:b/>
-          <w:iCs/>
-          <w:color w:val="000000"/>
-          <w:shd w:val="clear" w:color="auto" w:fill="FFFFFF"/>
-        </w:rPr>
-        <w:t xml:space="preserve">, the memory term was a core feature of the model and demonstrated sensitivity to the quality of visual feedback, something that makes intuitive sense given our example of trying to remember where you last directed your reach. </w:t>
-      </w:r>
-    </w:p>
-    <w:p>
-      <w:pPr>
-        <w:ind w:left="360"/>
-        <w:rPr>
-          <w:rFonts w:eastAsia="Times New Roman"/>
-          <w:b/>
-          <w:iCs/>
-          <w:color w:val="000000"/>
-          <w:shd w:val="clear" w:color="auto" w:fill="FFFFFF"/>
-        </w:rPr>
-      </w:pPr>
-    </w:p>
-    <w:p>
-      <w:pPr>
-        <w:ind w:left="360"/>
-        <w:rPr>
-          <w:rFonts w:eastAsia="Times New Roman"/>
-          <w:b/>
-          <w:iCs/>
-          <w:color w:val="000000"/>
-          <w:shd w:val="clear" w:color="auto" w:fill="FFFFFF"/>
-        </w:rPr>
-      </w:pPr>
-      <w:r>
-        <w:rPr>
-          <w:i/>
-          <w:iCs/>
           <w:noProof/>
           <w:color w:val="000000"/>
         </w:rPr>
         <w:drawing>
-          <wp:inline distT="0" distB="0" distL="0" distR="0" wp14:anchorId="6829C632" wp14:editId="78CFB01B">
-            <wp:extent cx="5923915" cy="4008737"/>
-            <wp:effectExtent l="0" t="0" r="635" b="0"/>
+          <wp:inline distT="0" distB="0" distL="0" distR="0" wp14:anchorId="6829C632" wp14:editId="794C6D0A">
+            <wp:extent cx="5923003" cy="3804920"/>
+            <wp:effectExtent l="0" t="0" r="1905" b="5080"/>
             <wp:docPr id="1" name="Picture 1" descr="A picture containing screenshot&#10;&#10;Description automatically generated"/>
             <wp:cNvGraphicFramePr>
               <a:graphicFrameLocks xmlns:a="http://schemas.openxmlformats.org/drawingml/2006/main" noChangeAspect="1"/>
@@ -8685,13 +9716,13 @@
                         </a:ext>
                       </a:extLst>
                     </a:blip>
-                    <a:srcRect t="-507"/>
+                    <a:srcRect t="4589"/>
                     <a:stretch/>
                   </pic:blipFill>
                   <pic:spPr bwMode="auto">
                     <a:xfrm>
                       <a:off x="0" y="0"/>
-                      <a:ext cx="5930392" cy="4013120"/>
+                      <a:ext cx="5930392" cy="3809667"/>
                     </a:xfrm>
                     <a:prstGeom prst="rect">
                       <a:avLst/>
@@ -8754,16 +9785,30 @@
       <w:pPr>
         <w:ind w:left="360"/>
         <w:rPr>
-          <w:b/>
-          <w:iCs/>
-        </w:rPr>
-      </w:pPr>
-      <w:r>
-        <w:rPr>
-          <w:b/>
-          <w:iCs/>
-        </w:rPr>
-        <w:t>We have now provided a plot within the body of this response which we are calling supplementary figure 1 to address this and previous reviewer comments (R1 comments #7</w:t>
+          <w:i/>
+          <w:iCs/>
+        </w:rPr>
+      </w:pPr>
+      <w:r>
+        <w:rPr>
+          <w:b/>
+          <w:iCs/>
+        </w:rPr>
+        <w:t>We have now provided a plot within the body of this response which we are calling supplement</w:t>
+      </w:r>
+      <w:r>
+        <w:rPr>
+          <w:b/>
+          <w:iCs/>
+        </w:rPr>
+        <w:t>al</w:t>
+      </w:r>
+      <w:r>
+        <w:rPr>
+          <w:b/>
+          <w:iCs/>
+        </w:rPr>
+        <w:t xml:space="preserve"> figure 1 to address this and previous reviewer comments (R1 comments #7</w:t>
       </w:r>
       <w:r>
         <w:rPr>
@@ -8772,6 +9817,15 @@
         </w:rPr>
         <w:t xml:space="preserve"> and R2 comment #3</w:t>
       </w:r>
+      <w:ins w:id="116" w:author="Jonathan Wood" w:date="2020-08-27T13:23:00Z">
+        <w:r>
+          <w:rPr>
+            <w:b/>
+            <w:iCs/>
+          </w:rPr>
+          <w:t xml:space="preserve"> above</w:t>
+        </w:r>
+      </w:ins>
       <w:r>
         <w:rPr>
           <w:b/>
@@ -8833,7 +9887,21 @@
           <w:b/>
           <w:iCs/>
         </w:rPr>
-        <w:t>upplementary figure 1</w:t>
+        <w:t>upplementa</w:t>
+      </w:r>
+      <w:r>
+        <w:rPr>
+          <w:b/>
+          <w:iCs/>
+        </w:rPr>
+        <w:t>l</w:t>
+      </w:r>
+      <w:r>
+        <w:rPr>
+          <w:b/>
+          <w:iCs/>
+        </w:rPr>
+        <w:t xml:space="preserve"> figure 1</w:t>
       </w:r>
       <w:r>
         <w:rPr>
@@ -9001,7 +10069,21 @@
           <w:b/>
           <w:iCs/>
         </w:rPr>
-        <w:t>Importantly, in supplementary figure 1</w:t>
+        <w:t>Importantly, in supplementa</w:t>
+      </w:r>
+      <w:r>
+        <w:rPr>
+          <w:b/>
+          <w:iCs/>
+        </w:rPr>
+        <w:t>l</w:t>
+      </w:r>
+      <w:r>
+        <w:rPr>
+          <w:b/>
+          <w:iCs/>
+        </w:rPr>
+        <w:t xml:space="preserve"> figure 1</w:t>
       </w:r>
       <w:r>
         <w:rPr>
@@ -9031,60 +10113,6 @@
         </w:rPr>
         <w:t xml:space="preserve">across all conditions. </w:t>
       </w:r>
-    </w:p>
-    <w:p>
-      <w:pPr>
-        <w:ind w:left="360"/>
-        <w:rPr>
-          <w:b/>
-          <w:iCs/>
-        </w:rPr>
-      </w:pPr>
-    </w:p>
-    <w:p>
-      <w:pPr>
-        <w:ind w:left="360"/>
-        <w:rPr>
-          <w:b/>
-          <w:iCs/>
-        </w:rPr>
-      </w:pPr>
-    </w:p>
-    <w:p>
-      <w:pPr>
-        <w:ind w:left="360"/>
-        <w:rPr>
-          <w:b/>
-          <w:iCs/>
-        </w:rPr>
-      </w:pPr>
-    </w:p>
-    <w:p>
-      <w:pPr>
-        <w:ind w:left="360"/>
-        <w:rPr>
-          <w:b/>
-          <w:bCs/>
-        </w:rPr>
-      </w:pPr>
-    </w:p>
-    <w:p>
-      <w:pPr>
-        <w:ind w:left="360"/>
-        <w:rPr>
-          <w:i/>
-          <w:iCs/>
-        </w:rPr>
-      </w:pPr>
-    </w:p>
-    <w:p>
-      <w:pPr>
-        <w:ind w:left="360"/>
-        <w:rPr>
-          <w:i/>
-          <w:iCs/>
-        </w:rPr>
-      </w:pPr>
     </w:p>
     <w:p>
       <w:pPr>
@@ -9103,7 +10131,7 @@
 
 <file path=word/comments.xml><?xml version="1.0" encoding="utf-8"?>
 <w:comments xmlns:wpc="http://schemas.microsoft.com/office/word/2010/wordprocessingCanvas" xmlns:cx="http://schemas.microsoft.com/office/drawing/2014/chartex" xmlns:cx1="http://schemas.microsoft.com/office/drawing/2015/9/8/chartex" xmlns:cx2="http://schemas.microsoft.com/office/drawing/2015/10/21/chartex" xmlns:cx3="http://schemas.microsoft.com/office/drawing/2016/5/9/chartex" xmlns:cx4="http://schemas.microsoft.com/office/drawing/2016/5/10/chartex" xmlns:cx5="http://schemas.microsoft.com/office/drawing/2016/5/11/chartex" xmlns:cx6="http://schemas.microsoft.com/office/drawing/2016/5/12/chartex" xmlns:cx7="http://schemas.microsoft.com/office/drawing/2016/5/13/chartex" xmlns:cx8="http://schemas.microsoft.com/office/drawing/2016/5/14/chartex" xmlns:mc="http://schemas.openxmlformats.org/markup-compatibility/2006" xmlns:aink="http://schemas.microsoft.com/office/drawing/2016/ink" xmlns:am3d="http://schemas.microsoft.com/office/drawing/2017/model3d" xmlns:o="urn:schemas-microsoft-com:office:office" xmlns:r="http://schemas.openxmlformats.org/officeDocument/2006/relationships" xmlns:m="http://schemas.openxmlformats.org/officeDocument/2006/math" xmlns:v="urn:schemas-microsoft-com:vml" xmlns:wp14="http://schemas.microsoft.com/office/word/2010/wordprocessingDrawing" xmlns:wp="http://schemas.openxmlformats.org/drawingml/2006/wordprocessingDrawing" xmlns:w10="urn:schemas-microsoft-com:office:word" xmlns:w="http://schemas.openxmlformats.org/wordprocessingml/2006/main" xmlns:w14="http://schemas.microsoft.com/office/word/2010/wordml" xmlns:w15="http://schemas.microsoft.com/office/word/2012/wordml" xmlns:w16cex="http://schemas.microsoft.com/office/word/2018/wordml/cex" xmlns:w16cid="http://schemas.microsoft.com/office/word/2016/wordml/cid" xmlns:w16="http://schemas.microsoft.com/office/word/2018/wordml" xmlns:w16se="http://schemas.microsoft.com/office/word/2015/wordml/symex" xmlns:wpg="http://schemas.microsoft.com/office/word/2010/wordprocessingGroup" xmlns:wpi="http://schemas.microsoft.com/office/word/2010/wordprocessingInk" xmlns:wne="http://schemas.microsoft.com/office/word/2006/wordml" xmlns:wps="http://schemas.microsoft.com/office/word/2010/wordprocessingShape" mc:Ignorable="w14 w15 w16se w16cid w16 w16cex wp14">
-  <w:comment w:id="0" w:author="Jonathan Wood" w:date="2020-08-27T11:19:00Z" w:initials="JW">
+  <w:comment w:id="0" w:author="Jonathan Wood" w:date="2020-08-27T14:04:00Z" w:initials="JW">
     <w:p>
       <w:pPr>
         <w:pStyle w:val="CommentText"/>
@@ -9115,92 +10143,99 @@
         <w:annotationRef/>
       </w:r>
       <w:r>
-        <w:t xml:space="preserve">Elaborate and give the overall gist of what we did. </w:t>
-      </w:r>
-    </w:p>
+        <w:t>I kept this to be helpful to the reviewers</w:t>
+      </w:r>
+    </w:p>
+  </w:comment>
+  <w:comment w:id="59" w:author="Jonathan Wood" w:date="2020-08-27T12:57:00Z" w:initials="JW">
     <w:p>
       <w:pPr>
         <w:pStyle w:val="CommentText"/>
       </w:pPr>
       <w:r>
-        <w:t xml:space="preserve">Check the </w:t>
+        <w:rPr>
+          <w:rStyle w:val="CommentReference"/>
+        </w:rPr>
+        <w:annotationRef/>
+      </w:r>
+      <w:r>
+        <w:t xml:space="preserve">This last part might be unnecessary, especially since you wanted me to try to shorten it and I think I did the opposite. But I think it shows that we know what we are talking about. </w:t>
+      </w:r>
+    </w:p>
+  </w:comment>
+  <w:comment w:id="113" w:author="Jonathan Wood" w:date="2020-08-27T13:13:00Z" w:initials="JW">
+    <w:p>
+      <w:pPr>
+        <w:pStyle w:val="CommentText"/>
+      </w:pPr>
+      <w:r>
+        <w:rPr>
+          <w:rStyle w:val="CommentReference"/>
+        </w:rPr>
+        <w:annotationRef/>
+      </w:r>
+      <w:r>
+        <w:t xml:space="preserve">I was looking back at Ryan </w:t>
       </w:r>
       <w:proofErr w:type="spellStart"/>
       <w:r>
-        <w:t>elife</w:t>
+        <w:t>Roemmich’s</w:t>
       </w:r>
       <w:proofErr w:type="spellEnd"/>
       <w:r>
-        <w:t xml:space="preserve"> paper. </w:t>
+        <w:t xml:space="preserve"> paper. In their voluntary correction model, they only have a</w:t>
+      </w:r>
+      <w:r>
+        <w:t xml:space="preserve">n error </w:t>
+      </w:r>
+      <w:r>
+        <w:t xml:space="preserve">correction term, there is no retention term. </w:t>
+      </w:r>
+      <w:r>
+        <w:t>This error correction term</w:t>
+      </w:r>
+      <w:r>
+        <w:t xml:space="preserve"> is correcting based on the SPE</w:t>
+      </w:r>
+      <w:r>
+        <w:t xml:space="preserve"> (perturbation – motor output) </w:t>
+      </w:r>
+      <w:r>
+        <w:t xml:space="preserve">not the visual error of where they are being asked to step. </w:t>
       </w:r>
     </w:p>
     <w:p>
       <w:pPr>
         <w:pStyle w:val="CommentText"/>
       </w:pPr>
-      <w:r>
-        <w:t xml:space="preserve">“thank you. Your suggestions made this better. We hope </w:t>
-      </w:r>
-      <w:proofErr w:type="spellStart"/>
-      <w:r>
-        <w:t>youll</w:t>
-      </w:r>
-      <w:proofErr w:type="spellEnd"/>
-      <w:r>
-        <w:t xml:space="preserve"> like it”. Be specific about what we have addressed for the major comments. </w:t>
-      </w:r>
-    </w:p>
-  </w:comment>
-  <w:comment w:id="29" w:author="Hyosub Kim" w:date="2020-08-25T19:52:00Z" w:initials="HK">
+    </w:p>
     <w:p>
       <w:pPr>
         <w:pStyle w:val="CommentText"/>
       </w:pPr>
       <w:r>
-        <w:rPr>
-          <w:rStyle w:val="CommentReference"/>
-        </w:rPr>
-        <w:annotationRef/>
+        <w:t xml:space="preserve">In our model, the retention term helps maintain the stability of the model. I think because they are correcting based on the SPE they </w:t>
       </w:r>
       <w:proofErr w:type="gramStart"/>
       <w:r>
-        <w:t>I’ve</w:t>
+        <w:t>don’t</w:t>
       </w:r>
       <w:proofErr w:type="gramEnd"/>
       <w:r>
-        <w:t xml:space="preserve"> written too much, but thought it’d be nice to provide some thoughts on what we think would happen.</w:t>
-      </w:r>
-    </w:p>
-  </w:comment>
-  <w:comment w:id="30" w:author="Hyosub Kim" w:date="2020-08-25T19:54:00Z" w:initials="HK">
+        <w:t xml:space="preserve"> need the retention term. </w:t>
+      </w:r>
+    </w:p>
     <w:p>
       <w:pPr>
         <w:pStyle w:val="CommentText"/>
       </w:pPr>
-      <w:r>
-        <w:rPr>
-          <w:rStyle w:val="CommentReference"/>
-        </w:rPr>
-        <w:annotationRef/>
-      </w:r>
-      <w:r>
-        <w:t xml:space="preserve">I don’t get this. Why? If we can tighten this part, we probably don’t need the following sentences. </w:t>
-      </w:r>
-    </w:p>
-  </w:comment>
-  <w:comment w:id="31" w:author="Hyosub Kim" w:date="2020-08-25T20:24:00Z" w:initials="HK">
+    </w:p>
     <w:p>
       <w:pPr>
         <w:pStyle w:val="CommentText"/>
       </w:pPr>
       <w:r>
-        <w:rPr>
-          <w:rStyle w:val="CommentReference"/>
-        </w:rPr>
-        <w:annotationRef/>
-      </w:r>
-      <w:r>
-        <w:t>Reduce necessity for reviewer to hunt for explanations.</w:t>
+        <w:t xml:space="preserve">Do you think we want to mention this alternative or just ignore it? </w:t>
       </w:r>
     </w:p>
   </w:comment>
@@ -9209,25 +10244,25 @@
 
 <file path=word/commentsExtended.xml><?xml version="1.0" encoding="utf-8"?>
 <w15:commentsEx xmlns:wpc="http://schemas.microsoft.com/office/word/2010/wordprocessingCanvas" xmlns:cx="http://schemas.microsoft.com/office/drawing/2014/chartex" xmlns:cx1="http://schemas.microsoft.com/office/drawing/2015/9/8/chartex" xmlns:cx2="http://schemas.microsoft.com/office/drawing/2015/10/21/chartex" xmlns:cx3="http://schemas.microsoft.com/office/drawing/2016/5/9/chartex" xmlns:cx4="http://schemas.microsoft.com/office/drawing/2016/5/10/chartex" xmlns:cx5="http://schemas.microsoft.com/office/drawing/2016/5/11/chartex" xmlns:cx6="http://schemas.microsoft.com/office/drawing/2016/5/12/chartex" xmlns:cx7="http://schemas.microsoft.com/office/drawing/2016/5/13/chartex" xmlns:cx8="http://schemas.microsoft.com/office/drawing/2016/5/14/chartex" xmlns:mc="http://schemas.openxmlformats.org/markup-compatibility/2006" xmlns:aink="http://schemas.microsoft.com/office/drawing/2016/ink" xmlns:am3d="http://schemas.microsoft.com/office/drawing/2017/model3d" xmlns:o="urn:schemas-microsoft-com:office:office" xmlns:r="http://schemas.openxmlformats.org/officeDocument/2006/relationships" xmlns:m="http://schemas.openxmlformats.org/officeDocument/2006/math" xmlns:v="urn:schemas-microsoft-com:vml" xmlns:wp14="http://schemas.microsoft.com/office/word/2010/wordprocessingDrawing" xmlns:wp="http://schemas.openxmlformats.org/drawingml/2006/wordprocessingDrawing" xmlns:w10="urn:schemas-microsoft-com:office:word" xmlns:w="http://schemas.openxmlformats.org/wordprocessingml/2006/main" xmlns:w14="http://schemas.microsoft.com/office/word/2010/wordml" xmlns:w15="http://schemas.microsoft.com/office/word/2012/wordml" xmlns:w16cex="http://schemas.microsoft.com/office/word/2018/wordml/cex" xmlns:w16cid="http://schemas.microsoft.com/office/word/2016/wordml/cid" xmlns:w16="http://schemas.microsoft.com/office/word/2018/wordml" xmlns:w16se="http://schemas.microsoft.com/office/word/2015/wordml/symex" xmlns:wpg="http://schemas.microsoft.com/office/word/2010/wordprocessingGroup" xmlns:wpi="http://schemas.microsoft.com/office/word/2010/wordprocessingInk" xmlns:wne="http://schemas.microsoft.com/office/word/2006/wordml" xmlns:wps="http://schemas.microsoft.com/office/word/2010/wordprocessingShape" mc:Ignorable="w14 w15 w16se w16cid w16 w16cex wp14">
-  <w15:commentEx w15:paraId="76D5D6BF" w15:done="0"/>
-  <w15:commentEx w15:paraId="090F6352" w15:done="0"/>
-  <w15:commentEx w15:paraId="2E61EF19" w15:done="0"/>
-  <w15:commentEx w15:paraId="7E1E4F4C" w15:done="0"/>
+  <w15:commentEx w15:paraId="0274D51D" w15:done="0"/>
+  <w15:commentEx w15:paraId="4F886B07" w15:done="0"/>
+  <w15:commentEx w15:paraId="7BD52444" w15:done="0"/>
 </w15:commentsEx>
 </file>
 
 <file path=word/commentsExtensible.xml><?xml version="1.0" encoding="utf-8"?>
 <w16cex:commentsExtensible xmlns:wpc="http://schemas.microsoft.com/office/word/2010/wordprocessingCanvas" xmlns:cx="http://schemas.microsoft.com/office/drawing/2014/chartex" xmlns:cx1="http://schemas.microsoft.com/office/drawing/2015/9/8/chartex" xmlns:cx2="http://schemas.microsoft.com/office/drawing/2015/10/21/chartex" xmlns:cx3="http://schemas.microsoft.com/office/drawing/2016/5/9/chartex" xmlns:cx4="http://schemas.microsoft.com/office/drawing/2016/5/10/chartex" xmlns:cx5="http://schemas.microsoft.com/office/drawing/2016/5/11/chartex" xmlns:cx6="http://schemas.microsoft.com/office/drawing/2016/5/12/chartex" xmlns:cx7="http://schemas.microsoft.com/office/drawing/2016/5/13/chartex" xmlns:cx8="http://schemas.microsoft.com/office/drawing/2016/5/14/chartex" xmlns:mc="http://schemas.openxmlformats.org/markup-compatibility/2006" xmlns:aink="http://schemas.microsoft.com/office/drawing/2016/ink" xmlns:am3d="http://schemas.microsoft.com/office/drawing/2017/model3d" xmlns:o="urn:schemas-microsoft-com:office:office" xmlns:r="http://schemas.openxmlformats.org/officeDocument/2006/relationships" xmlns:m="http://schemas.openxmlformats.org/officeDocument/2006/math" xmlns:v="urn:schemas-microsoft-com:vml" xmlns:wp14="http://schemas.microsoft.com/office/word/2010/wordprocessingDrawing" xmlns:wp="http://schemas.openxmlformats.org/drawingml/2006/wordprocessingDrawing" xmlns:w10="urn:schemas-microsoft-com:office:word" xmlns:w="http://schemas.openxmlformats.org/wordprocessingml/2006/main" xmlns:w14="http://schemas.microsoft.com/office/word/2010/wordml" xmlns:w15="http://schemas.microsoft.com/office/word/2012/wordml" xmlns:w16cex="http://schemas.microsoft.com/office/word/2018/wordml/cex" xmlns:w16cid="http://schemas.microsoft.com/office/word/2016/wordml/cid" xmlns:w16="http://schemas.microsoft.com/office/word/2018/wordml" xmlns:w16se="http://schemas.microsoft.com/office/word/2015/wordml/symex" xmlns:wpg="http://schemas.microsoft.com/office/word/2010/wordprocessingGroup" xmlns:wpi="http://schemas.microsoft.com/office/word/2010/wordprocessingInk" xmlns:wne="http://schemas.microsoft.com/office/word/2006/wordml" xmlns:wps="http://schemas.microsoft.com/office/word/2010/wordprocessingShape" mc:Ignorable="w14 w15 w16se w16cid w16 w16cex wp14">
-  <w16cex:commentExtensible w16cex:durableId="22F2153C" w16cex:dateUtc="2020-08-27T15:19:00Z"/>
+  <w16cex:commentExtensible w16cex:durableId="22F23BF5" w16cex:dateUtc="2020-08-27T18:04:00Z"/>
+  <w16cex:commentExtensible w16cex:durableId="22F22C47" w16cex:dateUtc="2020-08-27T16:57:00Z"/>
+  <w16cex:commentExtensible w16cex:durableId="22F23005" w16cex:dateUtc="2020-08-27T17:13:00Z"/>
 </w16cex:commentsExtensible>
 </file>
 
 <file path=word/commentsIds.xml><?xml version="1.0" encoding="utf-8"?>
 <w16cid:commentsIds xmlns:wpc="http://schemas.microsoft.com/office/word/2010/wordprocessingCanvas" xmlns:cx="http://schemas.microsoft.com/office/drawing/2014/chartex" xmlns:cx1="http://schemas.microsoft.com/office/drawing/2015/9/8/chartex" xmlns:cx2="http://schemas.microsoft.com/office/drawing/2015/10/21/chartex" xmlns:cx3="http://schemas.microsoft.com/office/drawing/2016/5/9/chartex" xmlns:cx4="http://schemas.microsoft.com/office/drawing/2016/5/10/chartex" xmlns:cx5="http://schemas.microsoft.com/office/drawing/2016/5/11/chartex" xmlns:cx6="http://schemas.microsoft.com/office/drawing/2016/5/12/chartex" xmlns:cx7="http://schemas.microsoft.com/office/drawing/2016/5/13/chartex" xmlns:cx8="http://schemas.microsoft.com/office/drawing/2016/5/14/chartex" xmlns:mc="http://schemas.openxmlformats.org/markup-compatibility/2006" xmlns:aink="http://schemas.microsoft.com/office/drawing/2016/ink" xmlns:am3d="http://schemas.microsoft.com/office/drawing/2017/model3d" xmlns:o="urn:schemas-microsoft-com:office:office" xmlns:r="http://schemas.openxmlformats.org/officeDocument/2006/relationships" xmlns:m="http://schemas.openxmlformats.org/officeDocument/2006/math" xmlns:v="urn:schemas-microsoft-com:vml" xmlns:wp14="http://schemas.microsoft.com/office/word/2010/wordprocessingDrawing" xmlns:wp="http://schemas.openxmlformats.org/drawingml/2006/wordprocessingDrawing" xmlns:w10="urn:schemas-microsoft-com:office:word" xmlns:w="http://schemas.openxmlformats.org/wordprocessingml/2006/main" xmlns:w14="http://schemas.microsoft.com/office/word/2010/wordml" xmlns:w15="http://schemas.microsoft.com/office/word/2012/wordml" xmlns:w16cex="http://schemas.microsoft.com/office/word/2018/wordml/cex" xmlns:w16cid="http://schemas.microsoft.com/office/word/2016/wordml/cid" xmlns:w16="http://schemas.microsoft.com/office/word/2018/wordml" xmlns:w16se="http://schemas.microsoft.com/office/word/2015/wordml/symex" xmlns:wpg="http://schemas.microsoft.com/office/word/2010/wordprocessingGroup" xmlns:wpi="http://schemas.microsoft.com/office/word/2010/wordprocessingInk" xmlns:wne="http://schemas.microsoft.com/office/word/2006/wordml" xmlns:wps="http://schemas.microsoft.com/office/word/2010/wordprocessingShape" mc:Ignorable="w14 w15 w16se w16cid w16 w16cex wp14">
-  <w16cid:commentId w16cid:paraId="76D5D6BF" w16cid:durableId="22F2153C"/>
-  <w16cid:commentId w16cid:paraId="090F6352" w16cid:durableId="22EFEA7F"/>
-  <w16cid:commentId w16cid:paraId="2E61EF19" w16cid:durableId="22EFEADC"/>
-  <w16cid:commentId w16cid:paraId="7E1E4F4C" w16cid:durableId="22EFF1ED"/>
+  <w16cid:commentId w16cid:paraId="0274D51D" w16cid:durableId="22F23BF5"/>
+  <w16cid:commentId w16cid:paraId="4F886B07" w16cid:durableId="22F22C47"/>
+  <w16cid:commentId w16cid:paraId="7BD52444" w16cid:durableId="22F23005"/>
 </w16cid:commentsIds>
 </file>
 
@@ -9551,9 +10586,6 @@
 <w15:people xmlns:wpc="http://schemas.microsoft.com/office/word/2010/wordprocessingCanvas" xmlns:cx="http://schemas.microsoft.com/office/drawing/2014/chartex" xmlns:cx1="http://schemas.microsoft.com/office/drawing/2015/9/8/chartex" xmlns:cx2="http://schemas.microsoft.com/office/drawing/2015/10/21/chartex" xmlns:cx3="http://schemas.microsoft.com/office/drawing/2016/5/9/chartex" xmlns:cx4="http://schemas.microsoft.com/office/drawing/2016/5/10/chartex" xmlns:cx5="http://schemas.microsoft.com/office/drawing/2016/5/11/chartex" xmlns:cx6="http://schemas.microsoft.com/office/drawing/2016/5/12/chartex" xmlns:cx7="http://schemas.microsoft.com/office/drawing/2016/5/13/chartex" xmlns:cx8="http://schemas.microsoft.com/office/drawing/2016/5/14/chartex" xmlns:mc="http://schemas.openxmlformats.org/markup-compatibility/2006" xmlns:aink="http://schemas.microsoft.com/office/drawing/2016/ink" xmlns:am3d="http://schemas.microsoft.com/office/drawing/2017/model3d" xmlns:o="urn:schemas-microsoft-com:office:office" xmlns:r="http://schemas.openxmlformats.org/officeDocument/2006/relationships" xmlns:m="http://schemas.openxmlformats.org/officeDocument/2006/math" xmlns:v="urn:schemas-microsoft-com:vml" xmlns:wp14="http://schemas.microsoft.com/office/word/2010/wordprocessingDrawing" xmlns:wp="http://schemas.openxmlformats.org/drawingml/2006/wordprocessingDrawing" xmlns:w10="urn:schemas-microsoft-com:office:word" xmlns:w="http://schemas.openxmlformats.org/wordprocessingml/2006/main" xmlns:w14="http://schemas.microsoft.com/office/word/2010/wordml" xmlns:w15="http://schemas.microsoft.com/office/word/2012/wordml" xmlns:w16cex="http://schemas.microsoft.com/office/word/2018/wordml/cex" xmlns:w16cid="http://schemas.microsoft.com/office/word/2016/wordml/cid" xmlns:w16="http://schemas.microsoft.com/office/word/2018/wordml" xmlns:w16se="http://schemas.microsoft.com/office/word/2015/wordml/symex" xmlns:wpg="http://schemas.microsoft.com/office/word/2010/wordprocessingGroup" xmlns:wpi="http://schemas.microsoft.com/office/word/2010/wordprocessingInk" xmlns:wne="http://schemas.microsoft.com/office/word/2006/wordml" xmlns:wps="http://schemas.microsoft.com/office/word/2010/wordprocessingShape" mc:Ignorable="w14 w15 w16se w16cid w16 w16cex wp14">
   <w15:person w15:author="Jonathan Wood">
     <w15:presenceInfo w15:providerId="Windows Live" w15:userId="347fa1a50d2d183f"/>
-  </w15:person>
-  <w15:person w15:author="Hyosub Kim">
-    <w15:presenceInfo w15:providerId="Windows Live" w15:userId="e29d31df84083a66"/>
   </w15:person>
 </w15:people>
 </file>
@@ -9956,6 +10988,7 @@
   <w:style w:type="character" w:default="1" w:styleId="DefaultParagraphFont">
     <w:name w:val="Default Paragraph Font"/>
     <w:uiPriority w:val="1"/>
+    <w:semiHidden/>
     <w:unhideWhenUsed/>
   </w:style>
   <w:style w:type="table" w:default="1" w:styleId="TableNormal">

</xml_diff>